<commit_message>
Ajout de sécurité presque terminé et rapport presque complété
</commit_message>
<xml_diff>
--- a/Devoir2/GILLET_HERKENS_Devoir 2.docx
+++ b/Devoir2/GILLET_HERKENS_Devoir 2.docx
@@ -1,6 +1,6 @@
 
 <file path=word/document.xml><?xml version="1.0" encoding="utf-8"?>
-<w:document xmlns:wpc="http://schemas.microsoft.com/office/word/2010/wordprocessingCanvas" xmlns:cx="http://schemas.microsoft.com/office/drawing/2014/chartex" xmlns:cx1="http://schemas.microsoft.com/office/drawing/2015/9/8/chartex" xmlns:cx2="http://schemas.microsoft.com/office/drawing/2015/10/21/chartex" xmlns:cx3="http://schemas.microsoft.com/office/drawing/2016/5/9/chartex" xmlns:cx4="http://schemas.microsoft.com/office/drawing/2016/5/10/chartex" xmlns:cx5="http://schemas.microsoft.com/office/drawing/2016/5/11/chartex" xmlns:cx6="http://schemas.microsoft.com/office/drawing/2016/5/12/chartex" xmlns:cx7="http://schemas.microsoft.com/office/drawing/2016/5/13/chartex" xmlns:cx8="http://schemas.microsoft.com/office/drawing/2016/5/14/chartex" xmlns:mc="http://schemas.openxmlformats.org/markup-compatibility/2006" xmlns:aink="http://schemas.microsoft.com/office/drawing/2016/ink" xmlns:am3d="http://schemas.microsoft.com/office/drawing/2017/model3d" xmlns:o="urn:schemas-microsoft-com:office:office" xmlns:r="http://schemas.openxmlformats.org/officeDocument/2006/relationships" xmlns:m="http://schemas.openxmlformats.org/officeDocument/2006/math" xmlns:v="urn:schemas-microsoft-com:vml" xmlns:wp14="http://schemas.microsoft.com/office/word/2010/wordprocessingDrawing" xmlns:wp="http://schemas.openxmlformats.org/drawingml/2006/wordprocessingDrawing" xmlns:w10="urn:schemas-microsoft-com:office:word" xmlns:w="http://schemas.openxmlformats.org/wordprocessingml/2006/main" xmlns:w14="http://schemas.microsoft.com/office/word/2010/wordml" xmlns:w15="http://schemas.microsoft.com/office/word/2012/wordml" xmlns:w16cid="http://schemas.microsoft.com/office/word/2016/wordml/cid" xmlns:w16se="http://schemas.microsoft.com/office/word/2015/wordml/symex" xmlns:wpg="http://schemas.microsoft.com/office/word/2010/wordprocessingGroup" xmlns:wpi="http://schemas.microsoft.com/office/word/2010/wordprocessingInk" xmlns:wne="http://schemas.microsoft.com/office/word/2006/wordml" xmlns:wps="http://schemas.microsoft.com/office/word/2010/wordprocessingShape" mc:Ignorable="w14 w15 w16se w16cid wp14">
+<w:document xmlns:ve="http://schemas.openxmlformats.org/markup-compatibility/2006" xmlns:o="urn:schemas-microsoft-com:office:office" xmlns:r="http://schemas.openxmlformats.org/officeDocument/2006/relationships" xmlns:m="http://schemas.openxmlformats.org/officeDocument/2006/math" xmlns:v="urn:schemas-microsoft-com:vml" xmlns:wp="http://schemas.openxmlformats.org/drawingml/2006/wordprocessingDrawing" xmlns:w10="urn:schemas-microsoft-com:office:word" xmlns:w="http://schemas.openxmlformats.org/wordprocessingml/2006/main" xmlns:wne="http://schemas.microsoft.com/office/word/2006/wordml">
   <w:body>
     <w:p>
       <w:pPr>
@@ -14,9 +14,10 @@
       <w:r>
         <w:rPr>
           <w:noProof/>
+          <w:lang w:val="fr-FR"/>
         </w:rPr>
         <w:drawing>
-          <wp:anchor distT="114300" distB="114300" distL="114300" distR="114300" simplePos="0" relativeHeight="251659264" behindDoc="0" locked="0" layoutInCell="1" allowOverlap="1" wp14:anchorId="29DC2CB9" wp14:editId="7EAC800F">
+          <wp:anchor distT="114300" distB="114300" distL="114300" distR="114300" simplePos="0" relativeHeight="251659264" behindDoc="0" locked="0" layoutInCell="1" allowOverlap="1">
             <wp:simplePos x="0" y="0"/>
             <wp:positionH relativeFrom="column">
               <wp:posOffset>1343025</wp:posOffset>
@@ -44,7 +45,7 @@
                     <a:blip r:embed="rId7" cstate="print">
                       <a:extLst>
                         <a:ext uri="{28A0092B-C50C-407E-A947-70E740481C1C}">
-                          <a14:useLocalDpi xmlns:a14="http://schemas.microsoft.com/office/drawing/2010/main" val="0"/>
+                          <a14:useLocalDpi xmlns:a14="http://schemas.microsoft.com/office/drawing/2010/main" xmlns:wps="http://schemas.microsoft.com/office/word/2010/wordprocessingShape" xmlns:wpi="http://schemas.microsoft.com/office/word/2010/wordprocessingInk" xmlns:wpg="http://schemas.microsoft.com/office/word/2010/wordprocessingGroup" xmlns:w16se="http://schemas.microsoft.com/office/word/2015/wordml/symex" xmlns:w16cid="http://schemas.microsoft.com/office/word/2016/wordml/cid" xmlns:w15="http://schemas.microsoft.com/office/word/2012/wordml" xmlns:w14="http://schemas.microsoft.com/office/word/2010/wordml" xmlns:w="http://schemas.openxmlformats.org/wordprocessingml/2006/main" xmlns:w10="urn:schemas-microsoft-com:office:word" xmlns:wp14="http://schemas.microsoft.com/office/word/2010/wordprocessingDrawing" xmlns:v="urn:schemas-microsoft-com:vml" xmlns:o="urn:schemas-microsoft-com:office:office" xmlns:am3d="http://schemas.microsoft.com/office/drawing/2017/model3d" xmlns:aink="http://schemas.microsoft.com/office/drawing/2016/ink" xmlns:mc="http://schemas.openxmlformats.org/markup-compatibility/2006" xmlns:cx8="http://schemas.microsoft.com/office/drawing/2016/5/14/chartex" xmlns:cx7="http://schemas.microsoft.com/office/drawing/2016/5/13/chartex" xmlns:cx6="http://schemas.microsoft.com/office/drawing/2016/5/12/chartex" xmlns:cx5="http://schemas.microsoft.com/office/drawing/2016/5/11/chartex" xmlns:cx4="http://schemas.microsoft.com/office/drawing/2016/5/10/chartex" xmlns:cx3="http://schemas.microsoft.com/office/drawing/2016/5/9/chartex" xmlns:cx2="http://schemas.microsoft.com/office/drawing/2015/10/21/chartex" xmlns:cx1="http://schemas.microsoft.com/office/drawing/2015/9/8/chartex" xmlns:cx="http://schemas.microsoft.com/office/drawing/2014/chartex" xmlns:wpc="http://schemas.microsoft.com/office/word/2010/wordprocessingCanvas" xmlns="" val="0"/>
                         </a:ext>
                       </a:extLst>
                     </a:blip>
@@ -66,12 +67,6 @@
                 </pic:pic>
               </a:graphicData>
             </a:graphic>
-            <wp14:sizeRelH relativeFrom="page">
-              <wp14:pctWidth>0</wp14:pctWidth>
-            </wp14:sizeRelH>
-            <wp14:sizeRelV relativeFrom="page">
-              <wp14:pctHeight>0</wp14:pctHeight>
-            </wp14:sizeRelV>
           </wp:anchor>
         </w:drawing>
       </w:r>
@@ -99,7 +94,7 @@
     </w:p>
     <w:p>
       <w:pPr>
-        <w:pStyle w:val="Titel"/>
+        <w:pStyle w:val="Titre"/>
         <w:spacing w:before="240" w:after="240" w:line="240" w:lineRule="auto"/>
         <w:ind w:right="418"/>
         <w:jc w:val="center"/>
@@ -112,7 +107,7 @@
     </w:p>
     <w:p>
       <w:pPr>
-        <w:pStyle w:val="Titel"/>
+        <w:pStyle w:val="Titre"/>
         <w:spacing w:before="240" w:after="240" w:line="240" w:lineRule="auto"/>
         <w:ind w:right="418"/>
         <w:jc w:val="center"/>
@@ -330,7 +325,7 @@
       <w:sdtContent>
         <w:p>
           <w:pPr>
-            <w:pStyle w:val="Inhaltsverzeichnisberschrift"/>
+            <w:pStyle w:val="En-ttedetabledesmatires"/>
             <w:jc w:val="center"/>
             <w:rPr>
               <w:lang w:val="de-DE"/>
@@ -352,7 +347,7 @@
         </w:p>
         <w:p>
           <w:pPr>
-            <w:pStyle w:val="Verzeichnis1"/>
+            <w:pStyle w:val="TM1"/>
             <w:tabs>
               <w:tab w:val="right" w:leader="dot" w:pos="9062"/>
             </w:tabs>
@@ -373,7 +368,7 @@
           <w:hyperlink w:anchor="_Toc38792620" w:history="1">
             <w:r>
               <w:rPr>
-                <w:rStyle w:val="Hyperlink"/>
+                <w:rStyle w:val="Lienhypertexte"/>
                 <w:noProof/>
                 <w:lang w:val="fr-FR"/>
               </w:rPr>
@@ -431,7 +426,7 @@
         </w:p>
         <w:p>
           <w:pPr>
-            <w:pStyle w:val="Verzeichnis2"/>
+            <w:pStyle w:val="TM2"/>
             <w:tabs>
               <w:tab w:val="right" w:leader="dot" w:pos="9062"/>
             </w:tabs>
@@ -442,7 +437,7 @@
           <w:hyperlink w:anchor="_Toc38792621" w:history="1">
             <w:r>
               <w:rPr>
-                <w:rStyle w:val="Hyperlink"/>
+                <w:rStyle w:val="Lienhypertexte"/>
                 <w:noProof/>
                 <w:lang w:val="fr-FR"/>
               </w:rPr>
@@ -500,7 +495,7 @@
         </w:p>
         <w:p>
           <w:pPr>
-            <w:pStyle w:val="Verzeichnis2"/>
+            <w:pStyle w:val="TM2"/>
             <w:tabs>
               <w:tab w:val="right" w:leader="dot" w:pos="9062"/>
             </w:tabs>
@@ -511,7 +506,7 @@
           <w:hyperlink w:anchor="_Toc38792622" w:history="1">
             <w:r>
               <w:rPr>
-                <w:rStyle w:val="Hyperlink"/>
+                <w:rStyle w:val="Lienhypertexte"/>
                 <w:noProof/>
                 <w:lang w:val="fr-FR"/>
               </w:rPr>
@@ -569,7 +564,7 @@
         </w:p>
         <w:p>
           <w:pPr>
-            <w:pStyle w:val="Verzeichnis1"/>
+            <w:pStyle w:val="TM1"/>
             <w:tabs>
               <w:tab w:val="right" w:leader="dot" w:pos="9062"/>
             </w:tabs>
@@ -581,7 +576,7 @@
           <w:hyperlink w:anchor="_Toc38792623" w:history="1">
             <w:r>
               <w:rPr>
-                <w:rStyle w:val="Hyperlink"/>
+                <w:rStyle w:val="Lienhypertexte"/>
                 <w:noProof/>
                 <w:lang w:val="fr-FR"/>
               </w:rPr>
@@ -639,7 +634,7 @@
         </w:p>
         <w:p>
           <w:pPr>
-            <w:pStyle w:val="Verzeichnis1"/>
+            <w:pStyle w:val="TM1"/>
             <w:tabs>
               <w:tab w:val="right" w:leader="dot" w:pos="9062"/>
             </w:tabs>
@@ -651,7 +646,7 @@
           <w:hyperlink w:anchor="_Toc38792624" w:history="1">
             <w:r>
               <w:rPr>
-                <w:rStyle w:val="Hyperlink"/>
+                <w:rStyle w:val="Lienhypertexte"/>
                 <w:noProof/>
                 <w:lang w:val="fr-FR"/>
               </w:rPr>
@@ -709,7 +704,7 @@
         </w:p>
         <w:p>
           <w:pPr>
-            <w:pStyle w:val="Verzeichnis2"/>
+            <w:pStyle w:val="TM2"/>
             <w:tabs>
               <w:tab w:val="right" w:leader="dot" w:pos="9062"/>
             </w:tabs>
@@ -720,7 +715,7 @@
           <w:hyperlink w:anchor="_Toc38792625" w:history="1">
             <w:r>
               <w:rPr>
-                <w:rStyle w:val="Hyperlink"/>
+                <w:rStyle w:val="Lienhypertexte"/>
                 <w:noProof/>
                 <w:lang w:val="fr-FR"/>
               </w:rPr>
@@ -778,7 +773,7 @@
         </w:p>
         <w:p>
           <w:pPr>
-            <w:pStyle w:val="Verzeichnis1"/>
+            <w:pStyle w:val="TM1"/>
             <w:tabs>
               <w:tab w:val="right" w:leader="dot" w:pos="9062"/>
             </w:tabs>
@@ -790,7 +785,7 @@
           <w:hyperlink w:anchor="_Toc38792626" w:history="1">
             <w:r>
               <w:rPr>
-                <w:rStyle w:val="Hyperlink"/>
+                <w:rStyle w:val="Lienhypertexte"/>
                 <w:noProof/>
                 <w:lang w:val="fr-FR"/>
               </w:rPr>
@@ -947,7 +942,7 @@
     </w:p>
     <w:p>
       <w:pPr>
-        <w:pStyle w:val="berschrift1"/>
+        <w:pStyle w:val="Titre1"/>
         <w:rPr>
           <w:lang w:val="fr-FR"/>
         </w:rPr>
@@ -977,7 +972,7 @@
     </w:p>
     <w:p>
       <w:pPr>
-        <w:pStyle w:val="berschrift2"/>
+        <w:pStyle w:val="Titre2"/>
         <w:rPr>
           <w:lang w:val="fr-FR"/>
         </w:rPr>
@@ -1009,109 +1004,7 @@
         <w:rPr>
           <w:lang w:val="fr-FR"/>
         </w:rPr>
-        <w:t xml:space="preserve"> </w:t>
-      </w:r>
-      <w:r>
-        <w:rPr>
-          <w:lang w:val="fr-FR"/>
-        </w:rPr>
-        <w:t>Vous allez mettre en place une petite application web à destination des clients et des employés</w:t>
-      </w:r>
-      <w:r>
-        <w:rPr>
-          <w:lang w:val="fr-FR"/>
-        </w:rPr>
-        <w:t xml:space="preserve"> </w:t>
-      </w:r>
-      <w:r>
-        <w:rPr>
-          <w:lang w:val="fr-FR"/>
-        </w:rPr>
-        <w:t>d'une banque, et implémenter des fonctionnalités basiques que l’on peut trouver dans une telle</w:t>
-      </w:r>
-      <w:r>
-        <w:rPr>
-          <w:lang w:val="fr-FR"/>
-        </w:rPr>
-        <w:t xml:space="preserve"> </w:t>
-      </w:r>
-      <w:r>
-        <w:rPr>
-          <w:lang w:val="fr-FR"/>
-        </w:rPr>
-        <w:t>application.</w:t>
-      </w:r>
-      <w:r>
-        <w:rPr>
-          <w:lang w:val="fr-FR"/>
-        </w:rPr>
-        <w:t xml:space="preserve"> </w:t>
-      </w:r>
-      <w:r>
-        <w:rPr>
-          <w:lang w:val="fr-FR"/>
-        </w:rPr>
-        <w:t>On part du principe que c’est le même site qui est utilisé par les différents profils d’utilisateurs :</w:t>
-      </w:r>
-      <w:r>
-        <w:rPr>
-          <w:lang w:val="fr-FR"/>
-        </w:rPr>
-        <w:t xml:space="preserve"> </w:t>
-      </w:r>
-      <w:r>
-        <w:rPr>
-          <w:lang w:val="fr-FR"/>
-        </w:rPr>
-        <w:t>clients de la banque et employés de la banque.</w:t>
-      </w:r>
-      <w:r>
-        <w:rPr>
-          <w:lang w:val="fr-FR"/>
-        </w:rPr>
-        <w:t xml:space="preserve"> </w:t>
-      </w:r>
-      <w:r>
-        <w:rPr>
-          <w:lang w:val="fr-FR"/>
-        </w:rPr>
-        <w:t>La nécessité de sécuriser cette application est assez évidente et les attaques potentielles faciles à</w:t>
-      </w:r>
-      <w:r>
-        <w:rPr>
-          <w:lang w:val="fr-FR"/>
-        </w:rPr>
-        <w:t xml:space="preserve"> </w:t>
-      </w:r>
-      <w:r>
-        <w:rPr>
-          <w:lang w:val="fr-FR"/>
-        </w:rPr>
-        <w:t>imaginer. Les actions malveillantes ou non autorisées peuvent dans notre cas venir de différentes</w:t>
-      </w:r>
-      <w:r>
-        <w:rPr>
-          <w:lang w:val="fr-FR"/>
-        </w:rPr>
-        <w:t xml:space="preserve"> </w:t>
-      </w:r>
-      <w:r>
-        <w:rPr>
-          <w:lang w:val="fr-FR"/>
-        </w:rPr>
-        <w:t>sources : un pirate complètement extérieur à l’application, un client de la banque, ou même un</w:t>
-      </w:r>
-      <w:r>
-        <w:rPr>
-          <w:lang w:val="fr-FR"/>
-        </w:rPr>
-        <w:t xml:space="preserve"> </w:t>
-      </w:r>
-      <w:r>
-        <w:rPr>
-          <w:lang w:val="fr-FR"/>
-        </w:rPr>
-        <w:t>employé de la banque !</w:t>
+        <w:t>Vous allez mettre en place une petite application web à destination des clients et des employésd'une banque, et implémenter des fonctionnalités basiques que l’on peut trouver dans une telleapplication.On part du principe que c’est le même site qui est utilisé par les différents profils d’utilisateurs :clients de la banque et employés de la banque.La nécessité de sécuriser cette application est assez évidente et les attaques potentielles faciles àimaginer. Les actions malveillantes ou non autorisées peuvent dans notre cas venir de différentessources : un pirate complètement extérieur à l’application, un client de la banque, ou même unemployé de la banque !</w:t>
       </w:r>
       <w:r>
         <w:rPr>
@@ -1122,7 +1015,7 @@
     </w:p>
     <w:p>
       <w:pPr>
-        <w:pStyle w:val="berschrift2"/>
+        <w:pStyle w:val="Titre2"/>
         <w:rPr>
           <w:lang w:val="fr-FR"/>
         </w:rPr>
@@ -1300,7 +1193,7 @@
     </w:p>
     <w:p>
       <w:pPr>
-        <w:pStyle w:val="berschrift1"/>
+        <w:pStyle w:val="Titre1"/>
         <w:rPr>
           <w:lang w:val="fr-FR"/>
         </w:rPr>
@@ -1317,7 +1210,7 @@
     </w:p>
     <w:p>
       <w:pPr>
-        <w:pStyle w:val="Listenabsatz"/>
+        <w:pStyle w:val="Paragraphedeliste"/>
         <w:ind w:left="1440"/>
         <w:rPr>
           <w:sz w:val="40"/>
@@ -1328,8 +1221,253 @@
     </w:p>
     <w:p>
       <w:pPr>
-        <w:pStyle w:val="Listenabsatz"/>
-        <w:ind w:left="1440"/>
+        <w:ind w:firstLine="708"/>
+        <w:rPr>
+          <w:lang w:val="fr-FR"/>
+        </w:rPr>
+      </w:pPr>
+      <w:r>
+        <w:rPr>
+          <w:lang w:val="fr-FR"/>
+        </w:rPr>
+        <w:t>Dans cette partie, nous allons exposer les bonnes pratiques de sécurité implémentées dans notre projet pour combler les failles de sécurité vues en TD.(Chaque paragraphe recense une faille et la solution implémentée).</w:t>
+      </w:r>
+    </w:p>
+    <w:p>
+      <w:pPr>
+        <w:rPr>
+          <w:lang w:val="fr-FR"/>
+        </w:rPr>
+      </w:pPr>
+    </w:p>
+    <w:p>
+      <w:pPr>
+        <w:rPr>
+          <w:lang w:val="fr-FR"/>
+        </w:rPr>
+      </w:pPr>
+      <w:r>
+        <w:rPr>
+          <w:lang w:val="fr-FR"/>
+        </w:rPr>
+        <w:t>1°)Violation de contrôle d’accès et de gestion de session</w:t>
+      </w:r>
+    </w:p>
+    <w:p>
+      <w:pPr>
+        <w:rPr>
+          <w:lang w:val="fr-FR"/>
+        </w:rPr>
+      </w:pPr>
+      <w:r>
+        <w:rPr>
+          <w:lang w:val="fr-FR"/>
+        </w:rPr>
+        <w:t>On vérifie que la session n’est pas vide dans chacune des pages qui nécessitent une authentification pour éviter d’afficher les champs de saisie et des informations confidentielles. Dans le cas ou quelqu’un  se connecte aux pages directement par leur lien et on propose un lien vers la page de connexion.</w:t>
+      </w:r>
+    </w:p>
+    <w:p>
+      <w:pPr>
+        <w:rPr>
+          <w:lang w:val="fr-FR"/>
+        </w:rPr>
+      </w:pPr>
+      <w:r>
+        <w:rPr>
+          <w:lang w:val="fr-FR"/>
+        </w:rPr>
+        <w:t>On vérifie aussi que dans la session l’attribut profil_user est bien correspondant à un employé de banque si l’utilisateur essaye d’accéder aux pages réservées à un employé de banque.</w:t>
+      </w:r>
+    </w:p>
+    <w:p>
+      <w:pPr>
+        <w:rPr>
+          <w:lang w:val="fr-FR"/>
+        </w:rPr>
+      </w:pPr>
+      <w:r>
+        <w:rPr>
+          <w:lang w:val="fr-FR"/>
+        </w:rPr>
+        <w:t>Les références dont entrées en dur dans les redirections pour éviter que des scripts de redirection permettent de dérouter l’utilisateur de sa destination initiale.</w:t>
+      </w:r>
+    </w:p>
+    <w:p>
+      <w:pPr>
+        <w:rPr>
+          <w:lang w:val="fr-FR"/>
+        </w:rPr>
+      </w:pPr>
+      <w:r>
+        <w:rPr>
+          <w:lang w:val="fr-FR"/>
+        </w:rPr>
+        <w:t>A l’aide d’un fichier include.php, les cookies sont mis en httponly et secure, ce qui permet de bloquer les scripts qui tenteraient de récupérer ces cookies de connexion</w:t>
+      </w:r>
+      <w:r>
+        <w:rPr>
+          <w:lang w:val="fr-FR"/>
+        </w:rPr>
+        <w:t xml:space="preserve"> pour les exploiter à l’insu de l’utilisateur.</w:t>
+      </w:r>
+      <w:r>
+        <w:rPr>
+          <w:lang w:val="fr-FR"/>
+        </w:rPr>
+        <w:t xml:space="preserve"> </w:t>
+      </w:r>
+    </w:p>
+    <w:p>
+      <w:pPr>
+        <w:rPr>
+          <w:color w:val="FF0000"/>
+          <w:lang w:val="fr-FR"/>
+        </w:rPr>
+      </w:pPr>
+      <w:r>
+        <w:rPr>
+          <w:color w:val="FF0000"/>
+          <w:lang w:val="fr-FR"/>
+        </w:rPr>
+        <w:t>Explication protection contre essais répétés login/mdp</w:t>
+      </w:r>
+    </w:p>
+    <w:p>
+      <w:pPr>
+        <w:rPr>
+          <w:lang w:val="fr-FR"/>
+        </w:rPr>
+      </w:pPr>
+    </w:p>
+    <w:p>
+      <w:pPr>
+        <w:rPr>
+          <w:lang w:val="fr-FR"/>
+        </w:rPr>
+      </w:pPr>
+      <w:r>
+        <w:rPr>
+          <w:lang w:val="fr-FR"/>
+        </w:rPr>
+        <w:t>2°)Injection Sql, XSS et attaque Csrf</w:t>
+      </w:r>
+    </w:p>
+    <w:p>
+      <w:pPr>
+        <w:rPr>
+          <w:lang w:val="fr-FR"/>
+        </w:rPr>
+      </w:pPr>
+      <w:r>
+        <w:rPr>
+          <w:lang w:val="fr-FR"/>
+        </w:rPr>
+        <w:t>Pour contrer les injections sql, on crée une liste de caractères interdits comme les ‘ , « ,&lt; ,etc… puis on effectue un str_replace sur les chaines de caractères qui vont être entrées dans les requêtes vers la base de données. Cela permet d’éviter qu’un utilisateur malintentionné tente de récupérer des données sensibles de la base de donnée. Cette correction permet aussi de bloquer le XSS, les script ne peuvent pas s’exécuter puisque nous remplaçons les &lt; et &gt; par du vide. Le format numérique des montants et numéro de compte est lui aussi vérifié.</w:t>
+      </w:r>
+    </w:p>
+    <w:p>
+      <w:pPr>
+        <w:rPr>
+          <w:lang w:val="fr-FR"/>
+        </w:rPr>
+      </w:pPr>
+      <w:r>
+        <w:rPr>
+          <w:lang w:val="fr-FR"/>
+        </w:rPr>
+        <w:t>Pour contrer la même faille, on effectue des requêtes paramétrées, cela consiste à préparer un pattern de requête puis de lui bind les paramètres à partir des variables des différents formulaires correspondant.</w:t>
+      </w:r>
+    </w:p>
+    <w:p>
+      <w:pPr>
+        <w:rPr>
+          <w:lang w:val="fr-FR"/>
+        </w:rPr>
+      </w:pPr>
+      <w:r>
+        <w:rPr>
+          <w:lang w:val="fr-FR"/>
+        </w:rPr>
+        <w:t>Pour l’attaque CSRF, à la connexion à vue_compte.php, on crée un token unique et lors d’un virement on vérifie si ce token est bien initialisé et égal à celui généré précédemment dans la session, auquel cas on fait le virement, autrement on bloque le virement et on renvoie l’utilisateur sur la vue de son compte.</w:t>
+      </w:r>
+    </w:p>
+    <w:p>
+      <w:pPr>
+        <w:rPr>
+          <w:lang w:val="fr-FR"/>
+        </w:rPr>
+      </w:pPr>
+    </w:p>
+    <w:p>
+      <w:pPr>
+        <w:rPr>
+          <w:lang w:val="fr-FR"/>
+        </w:rPr>
+      </w:pPr>
+      <w:r>
+        <w:rPr>
+          <w:lang w:val="fr-FR"/>
+        </w:rPr>
+        <w:t>3°)Chiffrement des données sensibles</w:t>
+      </w:r>
+    </w:p>
+    <w:p>
+      <w:pPr>
+        <w:rPr>
+          <w:color w:val="FF0000"/>
+          <w:lang w:val="fr-FR"/>
+        </w:rPr>
+      </w:pPr>
+      <w:r>
+        <w:rPr>
+          <w:color w:val="FF0000"/>
+          <w:lang w:val="fr-FR"/>
+        </w:rPr>
+        <w:t>Explications htaccess,htpassword,hasher les mots de passe</w:t>
+      </w:r>
+    </w:p>
+    <w:p>
+      <w:pPr>
+        <w:rPr>
+          <w:lang w:val="fr-FR"/>
+        </w:rPr>
+      </w:pPr>
+    </w:p>
+    <w:p>
+      <w:pPr>
+        <w:rPr>
+          <w:lang w:val="fr-FR"/>
+        </w:rPr>
+      </w:pPr>
+      <w:r>
+        <w:rPr>
+          <w:lang w:val="fr-FR"/>
+        </w:rPr>
+        <w:t>4°) Vulnérabilité d’un composant</w:t>
+      </w:r>
+    </w:p>
+    <w:p>
+      <w:pPr>
+        <w:rPr>
+          <w:lang w:val="fr-FR"/>
+        </w:rPr>
+      </w:pPr>
+    </w:p>
+    <w:p>
+      <w:pPr>
+        <w:rPr>
+          <w:lang w:val="fr-FR"/>
+        </w:rPr>
+      </w:pPr>
+      <w:r>
+        <w:rPr>
+          <w:lang w:val="fr-FR"/>
+        </w:rPr>
+        <w:t>Pour éviter qu’un simple accès au fichier config.ini soit réalisé depuis le navigateur, celui-ci à été remplacé par un fichier config.php qui permet de récolter les mêmes identifiants de la base de donnée mais sans risquer qu’ils soient visible car ce composant est très sensible (phpmyadmin), nous avons donc aussi changé le mot de passe de la base de donnée.</w:t>
+      </w:r>
+    </w:p>
+    <w:p>
+      <w:pPr>
         <w:rPr>
           <w:sz w:val="40"/>
           <w:szCs w:val="40"/>
@@ -1339,7 +1477,33 @@
     </w:p>
     <w:p>
       <w:pPr>
-        <w:pStyle w:val="Listenabsatz"/>
+        <w:rPr>
+          <w:lang w:val="fr-FR"/>
+        </w:rPr>
+      </w:pPr>
+      <w:r>
+        <w:rPr>
+          <w:lang w:val="fr-FR"/>
+        </w:rPr>
+        <w:t xml:space="preserve"> Remarques concernant les bonnes pratiques de sécurité :</w:t>
+      </w:r>
+    </w:p>
+    <w:p>
+      <w:pPr>
+        <w:rPr>
+          <w:lang w:val="fr-FR"/>
+        </w:rPr>
+      </w:pPr>
+      <w:r>
+        <w:rPr>
+          <w:lang w:val="fr-FR"/>
+        </w:rPr>
+        <w:t>Nous n’avons pas le temps ni les compétences requises pour instaurer beaucoup plus de contrôles de sécurité, cependant avec les solutions implémentées (ou non selon la difficulté vis-à-vis de notre environnement de travail), on peut remarquer que bon nombre de failles sont colmatées et empêchent un utilisateur malintentionné de voler des données sensibles.</w:t>
+      </w:r>
+    </w:p>
+    <w:p>
+      <w:pPr>
+        <w:pStyle w:val="Paragraphedeliste"/>
         <w:ind w:left="1440"/>
         <w:rPr>
           <w:sz w:val="40"/>
@@ -1350,7 +1514,91 @@
     </w:p>
     <w:p>
       <w:pPr>
-        <w:pStyle w:val="Listenabsatz"/>
+        <w:rPr>
+          <w:lang w:val="fr-FR"/>
+        </w:rPr>
+      </w:pPr>
+      <w:r>
+        <w:rPr>
+          <w:lang w:val="fr-FR"/>
+        </w:rPr>
+        <w:t>Consignes pour faire marcher le projet :</w:t>
+      </w:r>
+    </w:p>
+    <w:p>
+      <w:pPr>
+        <w:rPr>
+          <w:lang w:val="fr-FR"/>
+        </w:rPr>
+      </w:pPr>
+      <w:r>
+        <w:rPr>
+          <w:lang w:val="fr-FR"/>
+        </w:rPr>
+        <w:t>-Télécharger le dossier sur git</w:t>
+      </w:r>
+    </w:p>
+    <w:p>
+      <w:pPr>
+        <w:rPr>
+          <w:lang w:val="fr-FR"/>
+        </w:rPr>
+      </w:pPr>
+      <w:r>
+        <w:rPr>
+          <w:lang w:val="fr-FR"/>
+        </w:rPr>
+        <w:t>-Mettre le dossier dans un logiciel de serveur en local comme Wamp (ce que nous avons utilisé par exemple)</w:t>
+      </w:r>
+    </w:p>
+    <w:p>
+      <w:pPr>
+        <w:rPr>
+          <w:lang w:val="fr-FR"/>
+        </w:rPr>
+      </w:pPr>
+      <w:r>
+        <w:rPr>
+          <w:lang w:val="fr-FR"/>
+        </w:rPr>
+        <w:t>-Lancer ce logiciel et lancer localhost/devoir2</w:t>
+      </w:r>
+    </w:p>
+    <w:p>
+      <w:pPr>
+        <w:rPr>
+          <w:lang w:val="fr-FR"/>
+        </w:rPr>
+      </w:pPr>
+      <w:r>
+        <w:rPr>
+          <w:lang w:val="fr-FR"/>
+        </w:rPr>
+        <w:t xml:space="preserve">-Sera lancée </w:t>
+      </w:r>
+      <w:r>
+        <w:rPr>
+          <w:lang w:val="fr-FR"/>
+        </w:rPr>
+        <w:t>la page index.php qui est tout bonnement la page de connexion puis essayer de se connecter avec un des utilisateurs inclus dans le dump BDD de l’annexe</w:t>
+      </w:r>
+    </w:p>
+    <w:p>
+      <w:pPr>
+        <w:rPr>
+          <w:lang w:val="fr-FR"/>
+        </w:rPr>
+      </w:pPr>
+      <w:r>
+        <w:rPr>
+          <w:lang w:val="fr-FR"/>
+        </w:rPr>
+        <w:t>-Si vous utilisez un compte employé il sera indiqué que vous avez accès aux fiches clients, autrement il n’est rien indiqué</w:t>
+      </w:r>
+    </w:p>
+    <w:p>
+      <w:pPr>
+        <w:pStyle w:val="Paragraphedeliste"/>
         <w:ind w:left="1440"/>
         <w:rPr>
           <w:sz w:val="40"/>
@@ -1361,8 +1609,6 @@
     </w:p>
     <w:p>
       <w:pPr>
-        <w:pStyle w:val="Listenabsatz"/>
-        <w:ind w:left="1440"/>
         <w:rPr>
           <w:sz w:val="40"/>
           <w:szCs w:val="40"/>
@@ -1372,8 +1618,6 @@
     </w:p>
     <w:p>
       <w:pPr>
-        <w:pStyle w:val="Listenabsatz"/>
-        <w:ind w:left="1440"/>
         <w:rPr>
           <w:sz w:val="40"/>
           <w:szCs w:val="40"/>
@@ -1383,7 +1627,7 @@
     </w:p>
     <w:p>
       <w:pPr>
-        <w:pStyle w:val="Listenabsatz"/>
+        <w:pStyle w:val="Paragraphedeliste"/>
         <w:ind w:left="1440"/>
         <w:rPr>
           <w:sz w:val="40"/>
@@ -1394,7 +1638,7 @@
     </w:p>
     <w:p>
       <w:pPr>
-        <w:pStyle w:val="Listenabsatz"/>
+        <w:pStyle w:val="Paragraphedeliste"/>
         <w:ind w:left="1440"/>
         <w:rPr>
           <w:sz w:val="40"/>
@@ -1405,7 +1649,7 @@
     </w:p>
     <w:p>
       <w:pPr>
-        <w:pStyle w:val="Listenabsatz"/>
+        <w:pStyle w:val="Paragraphedeliste"/>
         <w:ind w:left="1440"/>
         <w:rPr>
           <w:sz w:val="40"/>
@@ -1416,7 +1660,7 @@
     </w:p>
     <w:p>
       <w:pPr>
-        <w:pStyle w:val="Listenabsatz"/>
+        <w:pStyle w:val="Paragraphedeliste"/>
         <w:ind w:left="1440"/>
         <w:rPr>
           <w:sz w:val="40"/>
@@ -1427,172 +1671,7 @@
     </w:p>
     <w:p>
       <w:pPr>
-        <w:pStyle w:val="Listenabsatz"/>
-        <w:ind w:left="1440"/>
-        <w:rPr>
-          <w:sz w:val="40"/>
-          <w:szCs w:val="40"/>
-          <w:lang w:val="fr-FR"/>
-        </w:rPr>
-      </w:pPr>
-    </w:p>
-    <w:p>
-      <w:pPr>
-        <w:pStyle w:val="Listenabsatz"/>
-        <w:ind w:left="1440"/>
-        <w:rPr>
-          <w:sz w:val="40"/>
-          <w:szCs w:val="40"/>
-          <w:lang w:val="fr-FR"/>
-        </w:rPr>
-      </w:pPr>
-    </w:p>
-    <w:p>
-      <w:pPr>
-        <w:pStyle w:val="Listenabsatz"/>
-        <w:ind w:left="1440"/>
-        <w:rPr>
-          <w:sz w:val="40"/>
-          <w:szCs w:val="40"/>
-          <w:lang w:val="fr-FR"/>
-        </w:rPr>
-      </w:pPr>
-    </w:p>
-    <w:p>
-      <w:pPr>
-        <w:pStyle w:val="Listenabsatz"/>
-        <w:ind w:left="1440"/>
-        <w:rPr>
-          <w:sz w:val="40"/>
-          <w:szCs w:val="40"/>
-          <w:lang w:val="fr-FR"/>
-        </w:rPr>
-      </w:pPr>
-    </w:p>
-    <w:p>
-      <w:pPr>
-        <w:pStyle w:val="Listenabsatz"/>
-        <w:ind w:left="1440"/>
-        <w:rPr>
-          <w:sz w:val="40"/>
-          <w:szCs w:val="40"/>
-          <w:lang w:val="fr-FR"/>
-        </w:rPr>
-      </w:pPr>
-    </w:p>
-    <w:p>
-      <w:pPr>
-        <w:pStyle w:val="Listenabsatz"/>
-        <w:ind w:left="1440"/>
-        <w:rPr>
-          <w:sz w:val="40"/>
-          <w:szCs w:val="40"/>
-          <w:lang w:val="fr-FR"/>
-        </w:rPr>
-      </w:pPr>
-    </w:p>
-    <w:p>
-      <w:pPr>
-        <w:pStyle w:val="Listenabsatz"/>
-        <w:ind w:left="1440"/>
-        <w:rPr>
-          <w:sz w:val="40"/>
-          <w:szCs w:val="40"/>
-          <w:lang w:val="fr-FR"/>
-        </w:rPr>
-      </w:pPr>
-    </w:p>
-    <w:p>
-      <w:pPr>
-        <w:pStyle w:val="Listenabsatz"/>
-        <w:ind w:left="1440"/>
-        <w:rPr>
-          <w:sz w:val="40"/>
-          <w:szCs w:val="40"/>
-          <w:lang w:val="fr-FR"/>
-        </w:rPr>
-      </w:pPr>
-    </w:p>
-    <w:p>
-      <w:pPr>
-        <w:pStyle w:val="Listenabsatz"/>
-        <w:ind w:left="1440"/>
-        <w:rPr>
-          <w:sz w:val="40"/>
-          <w:szCs w:val="40"/>
-          <w:lang w:val="fr-FR"/>
-        </w:rPr>
-      </w:pPr>
-    </w:p>
-    <w:p>
-      <w:pPr>
-        <w:pStyle w:val="Listenabsatz"/>
-        <w:ind w:left="1440"/>
-        <w:rPr>
-          <w:sz w:val="40"/>
-          <w:szCs w:val="40"/>
-          <w:lang w:val="fr-FR"/>
-        </w:rPr>
-      </w:pPr>
-    </w:p>
-    <w:p>
-      <w:pPr>
-        <w:pStyle w:val="Listenabsatz"/>
-        <w:ind w:left="1440"/>
-        <w:rPr>
-          <w:sz w:val="40"/>
-          <w:szCs w:val="40"/>
-          <w:lang w:val="fr-FR"/>
-        </w:rPr>
-      </w:pPr>
-    </w:p>
-    <w:p>
-      <w:pPr>
-        <w:pStyle w:val="Listenabsatz"/>
-        <w:ind w:left="1440"/>
-        <w:rPr>
-          <w:sz w:val="40"/>
-          <w:szCs w:val="40"/>
-          <w:lang w:val="fr-FR"/>
-        </w:rPr>
-      </w:pPr>
-    </w:p>
-    <w:p>
-      <w:pPr>
-        <w:pStyle w:val="Listenabsatz"/>
-        <w:ind w:left="1440"/>
-        <w:rPr>
-          <w:sz w:val="40"/>
-          <w:szCs w:val="40"/>
-          <w:lang w:val="fr-FR"/>
-        </w:rPr>
-      </w:pPr>
-    </w:p>
-    <w:p>
-      <w:pPr>
-        <w:pStyle w:val="Listenabsatz"/>
-        <w:ind w:left="1440"/>
-        <w:rPr>
-          <w:sz w:val="40"/>
-          <w:szCs w:val="40"/>
-          <w:lang w:val="fr-FR"/>
-        </w:rPr>
-      </w:pPr>
-    </w:p>
-    <w:p>
-      <w:pPr>
-        <w:pStyle w:val="Listenabsatz"/>
-        <w:ind w:left="1440"/>
-        <w:rPr>
-          <w:sz w:val="40"/>
-          <w:szCs w:val="40"/>
-          <w:lang w:val="fr-FR"/>
-        </w:rPr>
-      </w:pPr>
-    </w:p>
-    <w:p>
-      <w:pPr>
-        <w:pStyle w:val="berschrift1"/>
+        <w:pStyle w:val="Titre1"/>
         <w:rPr>
           <w:lang w:val="fr-FR"/>
         </w:rPr>
@@ -1635,7 +1714,7 @@
     </w:p>
     <w:p>
       <w:pPr>
-        <w:pStyle w:val="berschrift2"/>
+        <w:pStyle w:val="Titre2"/>
         <w:rPr>
           <w:lang w:val="fr-FR"/>
         </w:rPr>
@@ -1745,23 +1824,7 @@
           <w:szCs w:val="21"/>
           <w:lang w:val="fr-FR"/>
         </w:rPr>
-        <w:t>e code</w:t>
-      </w:r>
-      <w:r>
-        <w:rPr>
-          <w:sz w:val="21"/>
-          <w:szCs w:val="21"/>
-          <w:lang w:val="fr-FR"/>
-        </w:rPr>
-        <w:t xml:space="preserve"> </w:t>
-      </w:r>
-      <w:r>
-        <w:rPr>
-          <w:sz w:val="21"/>
-          <w:szCs w:val="21"/>
-          <w:lang w:val="fr-FR"/>
-        </w:rPr>
-        <w:t xml:space="preserve">est reçu dans la </w:t>
+        <w:t xml:space="preserve">e codeest reçu dans la </w:t>
       </w:r>
       <w:r>
         <w:rPr>
@@ -1809,23 +1872,7 @@
           <w:szCs w:val="21"/>
           <w:lang w:val="fr-FR"/>
         </w:rPr>
-        <w:t>e code reçu dans l’application et vous pouvez accéder à vos données en ayant très peu de chance de vous faire pirater votre compte car le pirate n’a pas accès à tous vos appareils comme votre réception de SMS.</w:t>
-      </w:r>
-      <w:r>
-        <w:rPr>
-          <w:sz w:val="21"/>
-          <w:szCs w:val="21"/>
-          <w:lang w:val="fr-FR"/>
-        </w:rPr>
-        <w:t xml:space="preserve"> </w:t>
-      </w:r>
-      <w:r>
-        <w:rPr>
-          <w:sz w:val="21"/>
-          <w:szCs w:val="21"/>
-          <w:lang w:val="fr-FR"/>
-        </w:rPr>
-        <w:t xml:space="preserve">Il existe un site qui recense tous les sites/applications qui utilisent cette méthode de sécurisation </w:t>
+        <w:t xml:space="preserve">e code reçu dans l’application et vous pouvez accéder à vos données en ayant très peu de chance de vous faire pirater votre compte car le pirate n’a pas accès à tous vos appareils comme votre réception de SMS.Il existe un site qui recense tous les sites/applications qui utilisent cette méthode de sécurisation </w:t>
       </w:r>
       <w:r>
         <w:rPr>
@@ -1932,70 +1979,16 @@
           <w:szCs w:val="21"/>
           <w:lang w:val="fr-FR"/>
         </w:rPr>
-        <w:t>.</w:t>
-      </w:r>
-      <w:r>
-        <w:rPr>
-          <w:rFonts w:cstheme="minorHAnsi"/>
-          <w:sz w:val="21"/>
-          <w:szCs w:val="21"/>
-          <w:lang w:val="fr-FR"/>
-        </w:rPr>
-        <w:t xml:space="preserve"> </w:t>
-      </w:r>
-      <w:r>
-        <w:rPr>
-          <w:rFonts w:cstheme="minorHAnsi"/>
-          <w:sz w:val="21"/>
-          <w:szCs w:val="21"/>
-          <w:lang w:val="fr-FR"/>
-        </w:rPr>
-        <w:t>Google utilise par exemple</w:t>
-      </w:r>
-      <w:r>
-        <w:rPr>
-          <w:rFonts w:cstheme="minorHAnsi"/>
-          <w:sz w:val="21"/>
-          <w:szCs w:val="21"/>
-          <w:lang w:val="fr-FR"/>
-        </w:rPr>
-        <w:t xml:space="preserve"> </w:t>
-      </w:r>
-      <w:r>
-        <w:rPr>
-          <w:rFonts w:cstheme="minorHAnsi"/>
-          <w:sz w:val="21"/>
-          <w:szCs w:val="21"/>
-          <w:lang w:val="fr-FR"/>
-        </w:rPr>
-        <w:t>le</w:t>
-      </w:r>
-      <w:r>
-        <w:rPr>
-          <w:rFonts w:cstheme="minorHAnsi"/>
-          <w:sz w:val="21"/>
-          <w:szCs w:val="21"/>
-          <w:lang w:val="fr-FR"/>
-        </w:rPr>
-        <w:t xml:space="preserve"> smartphone ou tout autre appareil connecté à votre compte sur lequel une notification est envoyée demandant de valider la connexion du nouvel appareil en indiquant sa localisation est son nom/ip pour assurer de ne pas accepter de connexion mal</w:t>
-      </w:r>
-      <w:r>
-        <w:rPr>
-          <w:rFonts w:cstheme="minorHAnsi"/>
-          <w:sz w:val="21"/>
-          <w:szCs w:val="21"/>
-          <w:lang w:val="fr-FR"/>
-        </w:rPr>
-        <w:t xml:space="preserve"> </w:t>
-      </w:r>
-      <w:r>
-        <w:rPr>
-          <w:rFonts w:cstheme="minorHAnsi"/>
-          <w:sz w:val="21"/>
-          <w:szCs w:val="21"/>
-          <w:lang w:val="fr-FR"/>
-        </w:rPr>
-        <w:t>intentionnées.</w:t>
+        <w:t>.Google utilise par exemplele</w:t>
+      </w:r>
+      <w:r>
+        <w:rPr>
+          <w:rFonts w:cstheme="minorHAnsi"/>
+          <w:sz w:val="21"/>
+          <w:szCs w:val="21"/>
+          <w:lang w:val="fr-FR"/>
+        </w:rPr>
+        <w:t xml:space="preserve"> smartphone ou tout autre appareil connecté à votre compte sur lequel une notification est envoyée demandant de valider la connexion du nouvel appareil en indiquant sa localisation est son nom/ip pour assurer de ne pas accepter de connexion malintentionnées.</w:t>
       </w:r>
     </w:p>
     <w:p>
@@ -2201,25 +2194,7 @@
           <w:szCs w:val="21"/>
           <w:lang w:val="fr-FR"/>
         </w:rPr>
-        <w:t>Concernant</w:t>
-      </w:r>
-      <w:r>
-        <w:rPr>
-          <w:rFonts w:cstheme="minorHAnsi"/>
-          <w:sz w:val="21"/>
-          <w:szCs w:val="21"/>
-          <w:lang w:val="fr-FR"/>
-        </w:rPr>
-        <w:t xml:space="preserve"> </w:t>
-      </w:r>
-      <w:r>
-        <w:rPr>
-          <w:rFonts w:cstheme="minorHAnsi"/>
-          <w:sz w:val="21"/>
-          <w:szCs w:val="21"/>
-          <w:lang w:val="fr-FR"/>
-        </w:rPr>
-        <w:t xml:space="preserve">une </w:t>
+        <w:t xml:space="preserve">Concernantune </w:t>
       </w:r>
       <w:r>
         <w:rPr>
@@ -2255,25 +2230,7 @@
           <w:szCs w:val="21"/>
           <w:lang w:val="fr-FR"/>
         </w:rPr>
-        <w:t>.</w:t>
-      </w:r>
-      <w:r>
-        <w:rPr>
-          <w:rFonts w:cstheme="minorHAnsi"/>
-          <w:sz w:val="21"/>
-          <w:szCs w:val="21"/>
-          <w:lang w:val="fr-FR"/>
-        </w:rPr>
-        <w:t xml:space="preserve"> </w:t>
-      </w:r>
-      <w:r>
-        <w:rPr>
-          <w:rFonts w:cstheme="minorHAnsi"/>
-          <w:sz w:val="21"/>
-          <w:szCs w:val="21"/>
-          <w:lang w:val="fr-FR"/>
-        </w:rPr>
-        <w:t>E</w:t>
+        <w:t>.E</w:t>
       </w:r>
       <w:r>
         <w:rPr>
@@ -2318,25 +2275,7 @@
           <w:szCs w:val="21"/>
           <w:lang w:val="fr-FR"/>
         </w:rPr>
-        <w:t>travers</w:t>
-      </w:r>
-      <w:r>
-        <w:rPr>
-          <w:rFonts w:cstheme="minorHAnsi"/>
-          <w:sz w:val="21"/>
-          <w:szCs w:val="21"/>
-          <w:lang w:val="fr-FR"/>
-        </w:rPr>
-        <w:t xml:space="preserve"> </w:t>
-      </w:r>
-      <w:r>
-        <w:rPr>
-          <w:rFonts w:cstheme="minorHAnsi"/>
-          <w:sz w:val="21"/>
-          <w:szCs w:val="21"/>
-          <w:lang w:val="fr-FR"/>
-        </w:rPr>
-        <w:t>l’application. Ce n’est donc pas une méthode de sécurité suffisante, elle doit être combinée avec d’autres méthodes notamment des</w:t>
+        <w:t>traversl’application. Ce n’est donc pas une méthode de sécurité suffisante, elle doit être combinée avec d’autres méthodes notamment des</w:t>
       </w:r>
       <w:r>
         <w:rPr>
@@ -2386,7 +2325,7 @@
     </w:p>
     <w:p>
       <w:pPr>
-        <w:pStyle w:val="berschrift1"/>
+        <w:pStyle w:val="Titre1"/>
         <w:rPr>
           <w:lang w:val="fr-FR"/>
         </w:rPr>
@@ -2433,6 +2372,282 @@
         <w:rPr>
           <w:sz w:val="24"/>
           <w:szCs w:val="24"/>
+          <w:lang w:val="fr-FR"/>
+        </w:rPr>
+      </w:pPr>
+    </w:p>
+    <w:p>
+      <w:pPr>
+        <w:rPr>
+          <w:sz w:val="24"/>
+          <w:szCs w:val="24"/>
+          <w:lang w:val="fr-FR"/>
+        </w:rPr>
+      </w:pPr>
+    </w:p>
+    <w:p>
+      <w:pPr>
+        <w:rPr>
+          <w:sz w:val="24"/>
+          <w:szCs w:val="24"/>
+          <w:lang w:val="fr-FR"/>
+        </w:rPr>
+      </w:pPr>
+    </w:p>
+    <w:p>
+      <w:pPr>
+        <w:rPr>
+          <w:sz w:val="24"/>
+          <w:szCs w:val="24"/>
+          <w:lang w:val="fr-FR"/>
+        </w:rPr>
+      </w:pPr>
+    </w:p>
+    <w:p>
+      <w:pPr>
+        <w:rPr>
+          <w:sz w:val="24"/>
+          <w:szCs w:val="24"/>
+          <w:lang w:val="fr-FR"/>
+        </w:rPr>
+      </w:pPr>
+    </w:p>
+    <w:p>
+      <w:pPr>
+        <w:rPr>
+          <w:sz w:val="24"/>
+          <w:szCs w:val="24"/>
+          <w:lang w:val="fr-FR"/>
+        </w:rPr>
+      </w:pPr>
+    </w:p>
+    <w:p>
+      <w:pPr>
+        <w:rPr>
+          <w:sz w:val="24"/>
+          <w:szCs w:val="24"/>
+          <w:lang w:val="fr-FR"/>
+        </w:rPr>
+      </w:pPr>
+    </w:p>
+    <w:p>
+      <w:pPr>
+        <w:rPr>
+          <w:sz w:val="24"/>
+          <w:szCs w:val="24"/>
+          <w:lang w:val="fr-FR"/>
+        </w:rPr>
+      </w:pPr>
+    </w:p>
+    <w:p>
+      <w:pPr>
+        <w:rPr>
+          <w:sz w:val="24"/>
+          <w:szCs w:val="24"/>
+          <w:lang w:val="fr-FR"/>
+        </w:rPr>
+      </w:pPr>
+    </w:p>
+    <w:p>
+      <w:pPr>
+        <w:rPr>
+          <w:sz w:val="24"/>
+          <w:szCs w:val="24"/>
+          <w:lang w:val="fr-FR"/>
+        </w:rPr>
+      </w:pPr>
+    </w:p>
+    <w:p>
+      <w:pPr>
+        <w:rPr>
+          <w:sz w:val="24"/>
+          <w:szCs w:val="24"/>
+          <w:lang w:val="fr-FR"/>
+        </w:rPr>
+      </w:pPr>
+    </w:p>
+    <w:p>
+      <w:pPr>
+        <w:rPr>
+          <w:sz w:val="24"/>
+          <w:szCs w:val="24"/>
+          <w:lang w:val="fr-FR"/>
+        </w:rPr>
+      </w:pPr>
+    </w:p>
+    <w:p>
+      <w:pPr>
+        <w:rPr>
+          <w:sz w:val="24"/>
+          <w:szCs w:val="24"/>
+          <w:lang w:val="fr-FR"/>
+        </w:rPr>
+      </w:pPr>
+    </w:p>
+    <w:p>
+      <w:pPr>
+        <w:rPr>
+          <w:sz w:val="24"/>
+          <w:szCs w:val="24"/>
+          <w:lang w:val="fr-FR"/>
+        </w:rPr>
+      </w:pPr>
+    </w:p>
+    <w:p>
+      <w:pPr>
+        <w:rPr>
+          <w:sz w:val="24"/>
+          <w:szCs w:val="24"/>
+          <w:lang w:val="fr-FR"/>
+        </w:rPr>
+      </w:pPr>
+    </w:p>
+    <w:p>
+      <w:pPr>
+        <w:rPr>
+          <w:sz w:val="24"/>
+          <w:szCs w:val="24"/>
+          <w:lang w:val="fr-FR"/>
+        </w:rPr>
+      </w:pPr>
+    </w:p>
+    <w:p>
+      <w:pPr>
+        <w:rPr>
+          <w:sz w:val="24"/>
+          <w:szCs w:val="24"/>
+          <w:lang w:val="fr-FR"/>
+        </w:rPr>
+      </w:pPr>
+    </w:p>
+    <w:p>
+      <w:pPr>
+        <w:rPr>
+          <w:sz w:val="24"/>
+          <w:szCs w:val="24"/>
+          <w:lang w:val="fr-FR"/>
+        </w:rPr>
+      </w:pPr>
+    </w:p>
+    <w:p>
+      <w:pPr>
+        <w:rPr>
+          <w:sz w:val="24"/>
+          <w:szCs w:val="24"/>
+          <w:lang w:val="fr-FR"/>
+        </w:rPr>
+      </w:pPr>
+    </w:p>
+    <w:p>
+      <w:pPr>
+        <w:rPr>
+          <w:sz w:val="24"/>
+          <w:szCs w:val="24"/>
+          <w:lang w:val="fr-FR"/>
+        </w:rPr>
+      </w:pPr>
+    </w:p>
+    <w:p>
+      <w:pPr>
+        <w:rPr>
+          <w:sz w:val="24"/>
+          <w:szCs w:val="24"/>
+          <w:lang w:val="fr-FR"/>
+        </w:rPr>
+      </w:pPr>
+    </w:p>
+    <w:p>
+      <w:pPr>
+        <w:rPr>
+          <w:sz w:val="24"/>
+          <w:szCs w:val="24"/>
+          <w:lang w:val="fr-FR"/>
+        </w:rPr>
+      </w:pPr>
+    </w:p>
+    <w:p>
+      <w:pPr>
+        <w:rPr>
+          <w:sz w:val="24"/>
+          <w:szCs w:val="24"/>
+          <w:lang w:val="fr-FR"/>
+        </w:rPr>
+      </w:pPr>
+    </w:p>
+    <w:p>
+      <w:pPr>
+        <w:rPr>
+          <w:sz w:val="24"/>
+          <w:szCs w:val="24"/>
+          <w:lang w:val="fr-FR"/>
+        </w:rPr>
+      </w:pPr>
+    </w:p>
+    <w:p>
+      <w:pPr>
+        <w:pStyle w:val="Titre1"/>
+        <w:rPr>
+          <w:lang w:val="fr-FR"/>
+        </w:rPr>
+      </w:pPr>
+      <w:r>
+        <w:rPr>
+          <w:lang w:val="fr-FR"/>
+        </w:rPr>
+        <w:lastRenderedPageBreak/>
+        <w:t>Annexe</w:t>
+      </w:r>
+    </w:p>
+    <w:p>
+      <w:pPr>
+        <w:rPr>
+          <w:lang w:val="fr-FR"/>
+        </w:rPr>
+      </w:pPr>
+    </w:p>
+    <w:p>
+      <w:pPr>
+        <w:rPr>
+          <w:lang w:val="fr-FR"/>
+        </w:rPr>
+      </w:pPr>
+      <w:r>
+        <w:rPr>
+          <w:lang w:val="fr-FR"/>
+        </w:rPr>
+        <w:t>Dump BDD :</w:t>
+      </w:r>
+    </w:p>
+    <w:p>
+      <w:pPr>
+        <w:rPr>
+          <w:lang w:val="fr-FR"/>
+        </w:rPr>
+      </w:pPr>
+    </w:p>
+    <w:p>
+      <w:pPr>
+        <w:rPr>
+          <w:lang w:val="fr-FR"/>
+        </w:rPr>
+      </w:pPr>
+      <w:r>
+        <w:rPr>
+          <w:lang w:val="fr-FR"/>
+        </w:rPr>
+        <w:t>Screens de fonctionnement :</w:t>
+      </w:r>
+    </w:p>
+    <w:p>
+      <w:pPr>
+        <w:rPr>
+          <w:lang w:val="fr-FR"/>
+        </w:rPr>
+      </w:pPr>
+    </w:p>
+    <w:p>
+      <w:pPr>
+        <w:rPr>
           <w:lang w:val="fr-FR"/>
         </w:rPr>
       </w:pPr>
@@ -2449,8 +2664,8 @@
 </file>
 
 <file path=word/endnotes.xml><?xml version="1.0" encoding="utf-8"?>
-<w:endnotes xmlns:wpc="http://schemas.microsoft.com/office/word/2010/wordprocessingCanvas" xmlns:cx="http://schemas.microsoft.com/office/drawing/2014/chartex" xmlns:cx1="http://schemas.microsoft.com/office/drawing/2015/9/8/chartex" xmlns:cx2="http://schemas.microsoft.com/office/drawing/2015/10/21/chartex" xmlns:cx3="http://schemas.microsoft.com/office/drawing/2016/5/9/chartex" xmlns:cx4="http://schemas.microsoft.com/office/drawing/2016/5/10/chartex" xmlns:cx5="http://schemas.microsoft.com/office/drawing/2016/5/11/chartex" xmlns:cx6="http://schemas.microsoft.com/office/drawing/2016/5/12/chartex" xmlns:cx7="http://schemas.microsoft.com/office/drawing/2016/5/13/chartex" xmlns:cx8="http://schemas.microsoft.com/office/drawing/2016/5/14/chartex" xmlns:mc="http://schemas.openxmlformats.org/markup-compatibility/2006" xmlns:aink="http://schemas.microsoft.com/office/drawing/2016/ink" xmlns:am3d="http://schemas.microsoft.com/office/drawing/2017/model3d" xmlns:o="urn:schemas-microsoft-com:office:office" xmlns:r="http://schemas.openxmlformats.org/officeDocument/2006/relationships" xmlns:m="http://schemas.openxmlformats.org/officeDocument/2006/math" xmlns:v="urn:schemas-microsoft-com:vml" xmlns:wp14="http://schemas.microsoft.com/office/word/2010/wordprocessingDrawing" xmlns:wp="http://schemas.openxmlformats.org/drawingml/2006/wordprocessingDrawing" xmlns:w10="urn:schemas-microsoft-com:office:word" xmlns:w="http://schemas.openxmlformats.org/wordprocessingml/2006/main" xmlns:w14="http://schemas.microsoft.com/office/word/2010/wordml" xmlns:w15="http://schemas.microsoft.com/office/word/2012/wordml" xmlns:w16cid="http://schemas.microsoft.com/office/word/2016/wordml/cid" xmlns:w16se="http://schemas.microsoft.com/office/word/2015/wordml/symex" xmlns:wpg="http://schemas.microsoft.com/office/word/2010/wordprocessingGroup" xmlns:wpi="http://schemas.microsoft.com/office/word/2010/wordprocessingInk" xmlns:wne="http://schemas.microsoft.com/office/word/2006/wordml" xmlns:wps="http://schemas.microsoft.com/office/word/2010/wordprocessingShape" mc:Ignorable="w14 w15 w16se w16cid wp14">
-  <w:endnote w:type="separator" w:id="-1">
+<w:endnotes xmlns:ve="http://schemas.openxmlformats.org/markup-compatibility/2006" xmlns:o="urn:schemas-microsoft-com:office:office" xmlns:r="http://schemas.openxmlformats.org/officeDocument/2006/relationships" xmlns:m="http://schemas.openxmlformats.org/officeDocument/2006/math" xmlns:v="urn:schemas-microsoft-com:vml" xmlns:wp="http://schemas.openxmlformats.org/drawingml/2006/wordprocessingDrawing" xmlns:w10="urn:schemas-microsoft-com:office:word" xmlns:w="http://schemas.openxmlformats.org/wordprocessingml/2006/main" xmlns:wne="http://schemas.microsoft.com/office/word/2006/wordml">
+  <w:endnote w:type="separator" w:id="0">
     <w:p>
       <w:pPr>
         <w:spacing w:after="0" w:line="240" w:lineRule="auto"/>
@@ -2460,7 +2675,7 @@
       </w:r>
     </w:p>
   </w:endnote>
-  <w:endnote w:type="continuationSeparator" w:id="0">
+  <w:endnote w:type="continuationSeparator" w:id="1">
     <w:p>
       <w:pPr>
         <w:spacing w:after="0" w:line="240" w:lineRule="auto"/>
@@ -2474,7 +2689,7 @@
 </file>
 
 <file path=word/footer1.xml><?xml version="1.0" encoding="utf-8"?>
-<w:ftr xmlns:wpc="http://schemas.microsoft.com/office/word/2010/wordprocessingCanvas" xmlns:cx="http://schemas.microsoft.com/office/drawing/2014/chartex" xmlns:cx1="http://schemas.microsoft.com/office/drawing/2015/9/8/chartex" xmlns:cx2="http://schemas.microsoft.com/office/drawing/2015/10/21/chartex" xmlns:cx3="http://schemas.microsoft.com/office/drawing/2016/5/9/chartex" xmlns:cx4="http://schemas.microsoft.com/office/drawing/2016/5/10/chartex" xmlns:cx5="http://schemas.microsoft.com/office/drawing/2016/5/11/chartex" xmlns:cx6="http://schemas.microsoft.com/office/drawing/2016/5/12/chartex" xmlns:cx7="http://schemas.microsoft.com/office/drawing/2016/5/13/chartex" xmlns:cx8="http://schemas.microsoft.com/office/drawing/2016/5/14/chartex" xmlns:mc="http://schemas.openxmlformats.org/markup-compatibility/2006" xmlns:aink="http://schemas.microsoft.com/office/drawing/2016/ink" xmlns:am3d="http://schemas.microsoft.com/office/drawing/2017/model3d" xmlns:o="urn:schemas-microsoft-com:office:office" xmlns:r="http://schemas.openxmlformats.org/officeDocument/2006/relationships" xmlns:m="http://schemas.openxmlformats.org/officeDocument/2006/math" xmlns:v="urn:schemas-microsoft-com:vml" xmlns:wp14="http://schemas.microsoft.com/office/word/2010/wordprocessingDrawing" xmlns:wp="http://schemas.openxmlformats.org/drawingml/2006/wordprocessingDrawing" xmlns:w10="urn:schemas-microsoft-com:office:word" xmlns:w="http://schemas.openxmlformats.org/wordprocessingml/2006/main" xmlns:w14="http://schemas.microsoft.com/office/word/2010/wordml" xmlns:w15="http://schemas.microsoft.com/office/word/2012/wordml" xmlns:w16cid="http://schemas.microsoft.com/office/word/2016/wordml/cid" xmlns:w16se="http://schemas.microsoft.com/office/word/2015/wordml/symex" xmlns:wpg="http://schemas.microsoft.com/office/word/2010/wordprocessingGroup" xmlns:wpi="http://schemas.microsoft.com/office/word/2010/wordprocessingInk" xmlns:wne="http://schemas.microsoft.com/office/word/2006/wordml" xmlns:wps="http://schemas.microsoft.com/office/word/2010/wordprocessingShape" mc:Ignorable="w14 w15 w16se w16cid wp14">
+<w:ftr xmlns:ve="http://schemas.openxmlformats.org/markup-compatibility/2006" xmlns:o="urn:schemas-microsoft-com:office:office" xmlns:r="http://schemas.openxmlformats.org/officeDocument/2006/relationships" xmlns:m="http://schemas.openxmlformats.org/officeDocument/2006/math" xmlns:v="urn:schemas-microsoft-com:vml" xmlns:wp="http://schemas.openxmlformats.org/drawingml/2006/wordprocessingDrawing" xmlns:w10="urn:schemas-microsoft-com:office:word" xmlns:w="http://schemas.openxmlformats.org/wordprocessingml/2006/main" xmlns:wne="http://schemas.microsoft.com/office/word/2006/wordml">
   <w:sdt>
     <w:sdtPr>
       <w:id w:val="1626278220"/>
@@ -2483,45 +2698,35 @@
         <w:docPartUnique/>
       </w:docPartObj>
     </w:sdtPr>
-    <w:sdtEndPr/>
     <w:sdtContent>
       <w:p>
         <w:pPr>
-          <w:pStyle w:val="Fuzeile"/>
+          <w:pStyle w:val="Pieddepage"/>
           <w:jc w:val="right"/>
         </w:pPr>
-        <w:r>
-          <w:fldChar w:fldCharType="begin"/>
-        </w:r>
-        <w:r>
-          <w:instrText>PAGE   \* MERGEFORMAT</w:instrText>
-        </w:r>
-        <w:r>
-          <w:fldChar w:fldCharType="separate"/>
-        </w:r>
-        <w:r>
-          <w:rPr>
-            <w:lang w:val="de-DE"/>
-          </w:rPr>
-          <w:t>2</w:t>
-        </w:r>
-        <w:r>
-          <w:fldChar w:fldCharType="end"/>
-        </w:r>
+        <w:fldSimple w:instr="PAGE   \* MERGEFORMAT">
+          <w:r>
+            <w:rPr>
+              <w:noProof/>
+              <w:lang w:val="de-DE"/>
+            </w:rPr>
+            <w:t>3</w:t>
+          </w:r>
+        </w:fldSimple>
       </w:p>
     </w:sdtContent>
   </w:sdt>
   <w:p>
     <w:pPr>
-      <w:pStyle w:val="Fuzeile"/>
+      <w:pStyle w:val="Pieddepage"/>
     </w:pPr>
   </w:p>
 </w:ftr>
 </file>
 
 <file path=word/footnotes.xml><?xml version="1.0" encoding="utf-8"?>
-<w:footnotes xmlns:wpc="http://schemas.microsoft.com/office/word/2010/wordprocessingCanvas" xmlns:cx="http://schemas.microsoft.com/office/drawing/2014/chartex" xmlns:cx1="http://schemas.microsoft.com/office/drawing/2015/9/8/chartex" xmlns:cx2="http://schemas.microsoft.com/office/drawing/2015/10/21/chartex" xmlns:cx3="http://schemas.microsoft.com/office/drawing/2016/5/9/chartex" xmlns:cx4="http://schemas.microsoft.com/office/drawing/2016/5/10/chartex" xmlns:cx5="http://schemas.microsoft.com/office/drawing/2016/5/11/chartex" xmlns:cx6="http://schemas.microsoft.com/office/drawing/2016/5/12/chartex" xmlns:cx7="http://schemas.microsoft.com/office/drawing/2016/5/13/chartex" xmlns:cx8="http://schemas.microsoft.com/office/drawing/2016/5/14/chartex" xmlns:mc="http://schemas.openxmlformats.org/markup-compatibility/2006" xmlns:aink="http://schemas.microsoft.com/office/drawing/2016/ink" xmlns:am3d="http://schemas.microsoft.com/office/drawing/2017/model3d" xmlns:o="urn:schemas-microsoft-com:office:office" xmlns:r="http://schemas.openxmlformats.org/officeDocument/2006/relationships" xmlns:m="http://schemas.openxmlformats.org/officeDocument/2006/math" xmlns:v="urn:schemas-microsoft-com:vml" xmlns:wp14="http://schemas.microsoft.com/office/word/2010/wordprocessingDrawing" xmlns:wp="http://schemas.openxmlformats.org/drawingml/2006/wordprocessingDrawing" xmlns:w10="urn:schemas-microsoft-com:office:word" xmlns:w="http://schemas.openxmlformats.org/wordprocessingml/2006/main" xmlns:w14="http://schemas.microsoft.com/office/word/2010/wordml" xmlns:w15="http://schemas.microsoft.com/office/word/2012/wordml" xmlns:w16cid="http://schemas.microsoft.com/office/word/2016/wordml/cid" xmlns:w16se="http://schemas.microsoft.com/office/word/2015/wordml/symex" xmlns:wpg="http://schemas.microsoft.com/office/word/2010/wordprocessingGroup" xmlns:wpi="http://schemas.microsoft.com/office/word/2010/wordprocessingInk" xmlns:wne="http://schemas.microsoft.com/office/word/2006/wordml" xmlns:wps="http://schemas.microsoft.com/office/word/2010/wordprocessingShape" mc:Ignorable="w14 w15 w16se w16cid wp14">
-  <w:footnote w:type="separator" w:id="-1">
+<w:footnotes xmlns:ve="http://schemas.openxmlformats.org/markup-compatibility/2006" xmlns:o="urn:schemas-microsoft-com:office:office" xmlns:r="http://schemas.openxmlformats.org/officeDocument/2006/relationships" xmlns:m="http://schemas.openxmlformats.org/officeDocument/2006/math" xmlns:v="urn:schemas-microsoft-com:vml" xmlns:wp="http://schemas.openxmlformats.org/drawingml/2006/wordprocessingDrawing" xmlns:w10="urn:schemas-microsoft-com:office:word" xmlns:w="http://schemas.openxmlformats.org/wordprocessingml/2006/main" xmlns:wne="http://schemas.microsoft.com/office/word/2006/wordml">
+  <w:footnote w:type="separator" w:id="0">
     <w:p>
       <w:pPr>
         <w:spacing w:after="0" w:line="240" w:lineRule="auto"/>
@@ -2531,7 +2736,7 @@
       </w:r>
     </w:p>
   </w:footnote>
-  <w:footnote w:type="continuationSeparator" w:id="0">
+  <w:footnote w:type="continuationSeparator" w:id="1">
     <w:p>
       <w:pPr>
         <w:spacing w:after="0" w:line="240" w:lineRule="auto"/>
@@ -2545,8 +2750,8 @@
 </file>
 
 <file path=word/numbering.xml><?xml version="1.0" encoding="utf-8"?>
-<w:numbering xmlns:wpc="http://schemas.microsoft.com/office/word/2010/wordprocessingCanvas" xmlns:cx="http://schemas.microsoft.com/office/drawing/2014/chartex" xmlns:cx1="http://schemas.microsoft.com/office/drawing/2015/9/8/chartex" xmlns:cx2="http://schemas.microsoft.com/office/drawing/2015/10/21/chartex" xmlns:cx3="http://schemas.microsoft.com/office/drawing/2016/5/9/chartex" xmlns:cx4="http://schemas.microsoft.com/office/drawing/2016/5/10/chartex" xmlns:cx5="http://schemas.microsoft.com/office/drawing/2016/5/11/chartex" xmlns:cx6="http://schemas.microsoft.com/office/drawing/2016/5/12/chartex" xmlns:cx7="http://schemas.microsoft.com/office/drawing/2016/5/13/chartex" xmlns:cx8="http://schemas.microsoft.com/office/drawing/2016/5/14/chartex" xmlns:mc="http://schemas.openxmlformats.org/markup-compatibility/2006" xmlns:aink="http://schemas.microsoft.com/office/drawing/2016/ink" xmlns:am3d="http://schemas.microsoft.com/office/drawing/2017/model3d" xmlns:o="urn:schemas-microsoft-com:office:office" xmlns:r="http://schemas.openxmlformats.org/officeDocument/2006/relationships" xmlns:m="http://schemas.openxmlformats.org/officeDocument/2006/math" xmlns:v="urn:schemas-microsoft-com:vml" xmlns:wp14="http://schemas.microsoft.com/office/word/2010/wordprocessingDrawing" xmlns:wp="http://schemas.openxmlformats.org/drawingml/2006/wordprocessingDrawing" xmlns:w10="urn:schemas-microsoft-com:office:word" xmlns:w="http://schemas.openxmlformats.org/wordprocessingml/2006/main" xmlns:w14="http://schemas.microsoft.com/office/word/2010/wordml" xmlns:w15="http://schemas.microsoft.com/office/word/2012/wordml" xmlns:w16cid="http://schemas.microsoft.com/office/word/2016/wordml/cid" xmlns:w16se="http://schemas.microsoft.com/office/word/2015/wordml/symex" xmlns:wpg="http://schemas.microsoft.com/office/word/2010/wordprocessingGroup" xmlns:wpi="http://schemas.microsoft.com/office/word/2010/wordprocessingInk" xmlns:wne="http://schemas.microsoft.com/office/word/2006/wordml" xmlns:wps="http://schemas.microsoft.com/office/word/2010/wordprocessingShape" mc:Ignorable="w14 w15 w16se w16cid wp14">
-  <w:abstractNum w:abstractNumId="0" w15:restartNumberingAfterBreak="0">
+<w:numbering xmlns:ve="http://schemas.openxmlformats.org/markup-compatibility/2006" xmlns:o="urn:schemas-microsoft-com:office:office" xmlns:r="http://schemas.openxmlformats.org/officeDocument/2006/relationships" xmlns:m="http://schemas.openxmlformats.org/officeDocument/2006/math" xmlns:v="urn:schemas-microsoft-com:vml" xmlns:wp="http://schemas.openxmlformats.org/drawingml/2006/wordprocessingDrawing" xmlns:w10="urn:schemas-microsoft-com:office:word" xmlns:w="http://schemas.openxmlformats.org/wordprocessingml/2006/main" xmlns:wne="http://schemas.microsoft.com/office/word/2006/wordml">
+  <w:abstractNum w:abstractNumId="0">
     <w:nsid w:val="16B54FB0"/>
     <w:multiLevelType w:val="hybridMultilevel"/>
     <w:tmpl w:val="D9BA4144"/>
@@ -2635,7 +2840,7 @@
       </w:pPr>
     </w:lvl>
   </w:abstractNum>
-  <w:abstractNum w:abstractNumId="1" w15:restartNumberingAfterBreak="0">
+  <w:abstractNum w:abstractNumId="1">
     <w:nsid w:val="1C2747A4"/>
     <w:multiLevelType w:val="hybridMultilevel"/>
     <w:tmpl w:val="3BBE6268"/>
@@ -2724,7 +2929,7 @@
       </w:pPr>
     </w:lvl>
   </w:abstractNum>
-  <w:abstractNum w:abstractNumId="2" w15:restartNumberingAfterBreak="0">
+  <w:abstractNum w:abstractNumId="2">
     <w:nsid w:val="29C073FA"/>
     <w:multiLevelType w:val="hybridMultilevel"/>
     <w:tmpl w:val="D542F398"/>
@@ -2813,7 +3018,7 @@
       </w:pPr>
     </w:lvl>
   </w:abstractNum>
-  <w:abstractNum w:abstractNumId="3" w15:restartNumberingAfterBreak="0">
+  <w:abstractNum w:abstractNumId="3">
     <w:nsid w:val="4F1D457E"/>
     <w:multiLevelType w:val="hybridMultilevel"/>
     <w:tmpl w:val="F36294E0"/>
@@ -2902,7 +3107,7 @@
       </w:pPr>
     </w:lvl>
   </w:abstractNum>
-  <w:abstractNum w:abstractNumId="4" w15:restartNumberingAfterBreak="0">
+  <w:abstractNum w:abstractNumId="4">
     <w:nsid w:val="4F9B38B2"/>
     <w:multiLevelType w:val="hybridMultilevel"/>
     <w:tmpl w:val="D9BA4144"/>
@@ -2991,7 +3196,7 @@
       </w:pPr>
     </w:lvl>
   </w:abstractNum>
-  <w:abstractNum w:abstractNumId="5" w15:restartNumberingAfterBreak="0">
+  <w:abstractNum w:abstractNumId="5">
     <w:nsid w:val="5D7A5F7D"/>
     <w:multiLevelType w:val="hybridMultilevel"/>
     <w:tmpl w:val="D9BA4144"/>
@@ -3080,7 +3285,7 @@
       </w:pPr>
     </w:lvl>
   </w:abstractNum>
-  <w:abstractNum w:abstractNumId="6" w15:restartNumberingAfterBreak="0">
+  <w:abstractNum w:abstractNumId="6">
     <w:nsid w:val="6F4878A6"/>
     <w:multiLevelType w:val="hybridMultilevel"/>
     <w:tmpl w:val="F196AD06"/>
@@ -3169,7 +3374,7 @@
       </w:pPr>
     </w:lvl>
   </w:abstractNum>
-  <w:abstractNum w:abstractNumId="7" w15:restartNumberingAfterBreak="0">
+  <w:abstractNum w:abstractNumId="7">
     <w:nsid w:val="7B4430AE"/>
     <w:multiLevelType w:val="hybridMultilevel"/>
     <w:tmpl w:val="D542F398"/>
@@ -3286,7 +3491,7 @@
 </file>
 
 <file path=word/styles.xml><?xml version="1.0" encoding="utf-8"?>
-<w:styles xmlns:mc="http://schemas.openxmlformats.org/markup-compatibility/2006" xmlns:r="http://schemas.openxmlformats.org/officeDocument/2006/relationships" xmlns:w="http://schemas.openxmlformats.org/wordprocessingml/2006/main" xmlns:w14="http://schemas.microsoft.com/office/word/2010/wordml" xmlns:w15="http://schemas.microsoft.com/office/word/2012/wordml" xmlns:w16cid="http://schemas.microsoft.com/office/word/2016/wordml/cid" xmlns:w16se="http://schemas.microsoft.com/office/word/2015/wordml/symex" mc:Ignorable="w14 w15 w16se w16cid">
+<w:styles xmlns:r="http://schemas.openxmlformats.org/officeDocument/2006/relationships" xmlns:w="http://schemas.openxmlformats.org/wordprocessingml/2006/main">
   <w:docDefaults>
     <w:rPrDefault>
       <w:rPr>
@@ -3302,386 +3507,146 @@
       </w:pPr>
     </w:pPrDefault>
   </w:docDefaults>
-  <w:latentStyles w:defLockedState="0" w:defUIPriority="99" w:defSemiHidden="0" w:defUnhideWhenUsed="0" w:defQFormat="0" w:count="377">
-    <w:lsdException w:name="Normal" w:uiPriority="0" w:qFormat="1"/>
-    <w:lsdException w:name="heading 1" w:uiPriority="9" w:qFormat="1"/>
-    <w:lsdException w:name="heading 2" w:semiHidden="1" w:uiPriority="9" w:unhideWhenUsed="1" w:qFormat="1"/>
-    <w:lsdException w:name="heading 3" w:semiHidden="1" w:uiPriority="9" w:unhideWhenUsed="1" w:qFormat="1"/>
-    <w:lsdException w:name="heading 4" w:semiHidden="1" w:uiPriority="9" w:unhideWhenUsed="1" w:qFormat="1"/>
-    <w:lsdException w:name="heading 5" w:semiHidden="1" w:uiPriority="9" w:unhideWhenUsed="1" w:qFormat="1"/>
-    <w:lsdException w:name="heading 6" w:semiHidden="1" w:uiPriority="9" w:unhideWhenUsed="1" w:qFormat="1"/>
-    <w:lsdException w:name="heading 7" w:semiHidden="1" w:uiPriority="9" w:unhideWhenUsed="1" w:qFormat="1"/>
-    <w:lsdException w:name="heading 8" w:semiHidden="1" w:uiPriority="9" w:unhideWhenUsed="1" w:qFormat="1"/>
-    <w:lsdException w:name="heading 9" w:semiHidden="1" w:uiPriority="9" w:unhideWhenUsed="1" w:qFormat="1"/>
-    <w:lsdException w:name="index 1" w:semiHidden="1" w:unhideWhenUsed="1"/>
-    <w:lsdException w:name="index 2" w:semiHidden="1" w:unhideWhenUsed="1"/>
-    <w:lsdException w:name="index 3" w:semiHidden="1" w:unhideWhenUsed="1"/>
-    <w:lsdException w:name="index 4" w:semiHidden="1" w:unhideWhenUsed="1"/>
-    <w:lsdException w:name="index 5" w:semiHidden="1" w:unhideWhenUsed="1"/>
-    <w:lsdException w:name="index 6" w:semiHidden="1" w:unhideWhenUsed="1"/>
-    <w:lsdException w:name="index 7" w:semiHidden="1" w:unhideWhenUsed="1"/>
-    <w:lsdException w:name="index 8" w:semiHidden="1" w:unhideWhenUsed="1"/>
-    <w:lsdException w:name="index 9" w:semiHidden="1" w:unhideWhenUsed="1"/>
-    <w:lsdException w:name="toc 1" w:semiHidden="1" w:uiPriority="39" w:unhideWhenUsed="1"/>
-    <w:lsdException w:name="toc 2" w:semiHidden="1" w:uiPriority="39" w:unhideWhenUsed="1"/>
-    <w:lsdException w:name="toc 3" w:semiHidden="1" w:uiPriority="39" w:unhideWhenUsed="1"/>
-    <w:lsdException w:name="toc 4" w:semiHidden="1" w:uiPriority="39" w:unhideWhenUsed="1"/>
-    <w:lsdException w:name="toc 5" w:semiHidden="1" w:uiPriority="39" w:unhideWhenUsed="1"/>
-    <w:lsdException w:name="toc 6" w:semiHidden="1" w:uiPriority="39" w:unhideWhenUsed="1"/>
-    <w:lsdException w:name="toc 7" w:semiHidden="1" w:uiPriority="39" w:unhideWhenUsed="1"/>
-    <w:lsdException w:name="toc 8" w:semiHidden="1" w:uiPriority="39" w:unhideWhenUsed="1"/>
-    <w:lsdException w:name="toc 9" w:semiHidden="1" w:uiPriority="39" w:unhideWhenUsed="1"/>
-    <w:lsdException w:name="Normal Indent" w:semiHidden="1" w:unhideWhenUsed="1"/>
-    <w:lsdException w:name="footnote text" w:semiHidden="1" w:unhideWhenUsed="1"/>
-    <w:lsdException w:name="annotation text" w:semiHidden="1" w:unhideWhenUsed="1"/>
-    <w:lsdException w:name="header" w:semiHidden="1" w:unhideWhenUsed="1"/>
-    <w:lsdException w:name="footer" w:semiHidden="1" w:unhideWhenUsed="1"/>
-    <w:lsdException w:name="index heading" w:semiHidden="1" w:unhideWhenUsed="1"/>
-    <w:lsdException w:name="caption" w:semiHidden="1" w:uiPriority="35" w:unhideWhenUsed="1" w:qFormat="1"/>
-    <w:lsdException w:name="table of figures" w:semiHidden="1" w:unhideWhenUsed="1"/>
-    <w:lsdException w:name="envelope address" w:semiHidden="1" w:unhideWhenUsed="1"/>
-    <w:lsdException w:name="envelope return" w:semiHidden="1" w:unhideWhenUsed="1"/>
-    <w:lsdException w:name="footnote reference" w:semiHidden="1" w:unhideWhenUsed="1"/>
-    <w:lsdException w:name="annotation reference" w:semiHidden="1" w:unhideWhenUsed="1"/>
-    <w:lsdException w:name="line number" w:semiHidden="1" w:unhideWhenUsed="1"/>
-    <w:lsdException w:name="page number" w:semiHidden="1" w:unhideWhenUsed="1"/>
-    <w:lsdException w:name="endnote reference" w:semiHidden="1" w:unhideWhenUsed="1"/>
-    <w:lsdException w:name="endnote text" w:semiHidden="1" w:unhideWhenUsed="1"/>
-    <w:lsdException w:name="table of authorities" w:semiHidden="1" w:unhideWhenUsed="1"/>
-    <w:lsdException w:name="macro" w:semiHidden="1" w:unhideWhenUsed="1"/>
-    <w:lsdException w:name="toa heading" w:semiHidden="1" w:unhideWhenUsed="1"/>
-    <w:lsdException w:name="List" w:semiHidden="1" w:unhideWhenUsed="1"/>
-    <w:lsdException w:name="List Bullet" w:semiHidden="1" w:unhideWhenUsed="1"/>
-    <w:lsdException w:name="List Number" w:semiHidden="1" w:unhideWhenUsed="1"/>
-    <w:lsdException w:name="List 2" w:semiHidden="1" w:unhideWhenUsed="1"/>
-    <w:lsdException w:name="List 3" w:semiHidden="1" w:unhideWhenUsed="1"/>
-    <w:lsdException w:name="List 4" w:semiHidden="1" w:unhideWhenUsed="1"/>
-    <w:lsdException w:name="List 5" w:semiHidden="1" w:unhideWhenUsed="1"/>
-    <w:lsdException w:name="List Bullet 2" w:semiHidden="1" w:unhideWhenUsed="1"/>
-    <w:lsdException w:name="List Bullet 3" w:semiHidden="1" w:unhideWhenUsed="1"/>
-    <w:lsdException w:name="List Bullet 4" w:semiHidden="1" w:unhideWhenUsed="1"/>
-    <w:lsdException w:name="List Bullet 5" w:semiHidden="1" w:unhideWhenUsed="1"/>
-    <w:lsdException w:name="List Number 2" w:semiHidden="1" w:unhideWhenUsed="1"/>
-    <w:lsdException w:name="List Number 3" w:semiHidden="1" w:unhideWhenUsed="1"/>
-    <w:lsdException w:name="List Number 4" w:semiHidden="1" w:unhideWhenUsed="1"/>
-    <w:lsdException w:name="List Number 5" w:semiHidden="1" w:unhideWhenUsed="1"/>
-    <w:lsdException w:name="Title" w:uiPriority="10" w:qFormat="1"/>
-    <w:lsdException w:name="Closing" w:semiHidden="1" w:unhideWhenUsed="1"/>
-    <w:lsdException w:name="Signature" w:semiHidden="1" w:unhideWhenUsed="1"/>
-    <w:lsdException w:name="Default Paragraph Font" w:semiHidden="1" w:uiPriority="1" w:unhideWhenUsed="1"/>
-    <w:lsdException w:name="Body Text" w:semiHidden="1" w:unhideWhenUsed="1"/>
-    <w:lsdException w:name="Body Text Indent" w:semiHidden="1" w:unhideWhenUsed="1"/>
-    <w:lsdException w:name="List Continue" w:semiHidden="1" w:unhideWhenUsed="1"/>
-    <w:lsdException w:name="List Continue 2" w:semiHidden="1" w:unhideWhenUsed="1"/>
-    <w:lsdException w:name="List Continue 3" w:semiHidden="1" w:unhideWhenUsed="1"/>
-    <w:lsdException w:name="List Continue 4" w:semiHidden="1" w:unhideWhenUsed="1"/>
-    <w:lsdException w:name="List Continue 5" w:semiHidden="1" w:unhideWhenUsed="1"/>
-    <w:lsdException w:name="Message Header" w:semiHidden="1" w:unhideWhenUsed="1"/>
-    <w:lsdException w:name="Subtitle" w:uiPriority="11" w:qFormat="1"/>
-    <w:lsdException w:name="Salutation" w:semiHidden="1" w:unhideWhenUsed="1"/>
-    <w:lsdException w:name="Date" w:semiHidden="1" w:unhideWhenUsed="1"/>
-    <w:lsdException w:name="Body Text First Indent" w:semiHidden="1" w:unhideWhenUsed="1"/>
-    <w:lsdException w:name="Body Text First Indent 2" w:semiHidden="1" w:unhideWhenUsed="1"/>
-    <w:lsdException w:name="Note Heading" w:semiHidden="1" w:unhideWhenUsed="1"/>
-    <w:lsdException w:name="Body Text 2" w:semiHidden="1" w:unhideWhenUsed="1"/>
-    <w:lsdException w:name="Body Text 3" w:semiHidden="1" w:unhideWhenUsed="1"/>
-    <w:lsdException w:name="Body Text Indent 2" w:semiHidden="1" w:unhideWhenUsed="1"/>
-    <w:lsdException w:name="Body Text Indent 3" w:semiHidden="1" w:unhideWhenUsed="1"/>
-    <w:lsdException w:name="Block Text" w:semiHidden="1" w:unhideWhenUsed="1"/>
-    <w:lsdException w:name="Hyperlink" w:semiHidden="1" w:unhideWhenUsed="1"/>
-    <w:lsdException w:name="FollowedHyperlink" w:semiHidden="1" w:unhideWhenUsed="1"/>
-    <w:lsdException w:name="Strong" w:uiPriority="22" w:qFormat="1"/>
-    <w:lsdException w:name="Emphasis" w:uiPriority="20" w:qFormat="1"/>
-    <w:lsdException w:name="Document Map" w:semiHidden="1" w:unhideWhenUsed="1"/>
-    <w:lsdException w:name="Plain Text" w:semiHidden="1" w:unhideWhenUsed="1"/>
-    <w:lsdException w:name="E-mail Signature" w:semiHidden="1" w:unhideWhenUsed="1"/>
-    <w:lsdException w:name="HTML Top of Form" w:semiHidden="1" w:unhideWhenUsed="1"/>
-    <w:lsdException w:name="HTML Bottom of Form" w:semiHidden="1" w:unhideWhenUsed="1"/>
-    <w:lsdException w:name="Normal (Web)" w:semiHidden="1" w:unhideWhenUsed="1"/>
-    <w:lsdException w:name="HTML Acronym" w:semiHidden="1" w:unhideWhenUsed="1"/>
-    <w:lsdException w:name="HTML Address" w:semiHidden="1" w:unhideWhenUsed="1"/>
-    <w:lsdException w:name="HTML Cite" w:semiHidden="1" w:unhideWhenUsed="1"/>
-    <w:lsdException w:name="HTML Code" w:semiHidden="1" w:unhideWhenUsed="1"/>
-    <w:lsdException w:name="HTML Definition" w:semiHidden="1" w:unhideWhenUsed="1"/>
-    <w:lsdException w:name="HTML Keyboard" w:semiHidden="1" w:unhideWhenUsed="1"/>
-    <w:lsdException w:name="HTML Preformatted" w:semiHidden="1" w:unhideWhenUsed="1"/>
-    <w:lsdException w:name="HTML Sample" w:semiHidden="1" w:unhideWhenUsed="1"/>
-    <w:lsdException w:name="HTML Typewriter" w:semiHidden="1" w:unhideWhenUsed="1"/>
-    <w:lsdException w:name="HTML Variable" w:semiHidden="1" w:unhideWhenUsed="1"/>
-    <w:lsdException w:name="Normal Table" w:semiHidden="1" w:unhideWhenUsed="1"/>
-    <w:lsdException w:name="annotation subject" w:semiHidden="1" w:unhideWhenUsed="1"/>
-    <w:lsdException w:name="No List" w:semiHidden="1" w:unhideWhenUsed="1"/>
-    <w:lsdException w:name="Outline List 1" w:semiHidden="1" w:unhideWhenUsed="1"/>
-    <w:lsdException w:name="Outline List 2" w:semiHidden="1" w:unhideWhenUsed="1"/>
-    <w:lsdException w:name="Outline List 3" w:semiHidden="1" w:unhideWhenUsed="1"/>
-    <w:lsdException w:name="Table Simple 1" w:semiHidden="1" w:unhideWhenUsed="1"/>
-    <w:lsdException w:name="Table Simple 2" w:semiHidden="1" w:unhideWhenUsed="1"/>
-    <w:lsdException w:name="Table Simple 3" w:semiHidden="1" w:unhideWhenUsed="1"/>
-    <w:lsdException w:name="Table Classic 1" w:semiHidden="1" w:unhideWhenUsed="1"/>
-    <w:lsdException w:name="Table Classic 2" w:semiHidden="1" w:unhideWhenUsed="1"/>
-    <w:lsdException w:name="Table Classic 3" w:semiHidden="1" w:unhideWhenUsed="1"/>
-    <w:lsdException w:name="Table Classic 4" w:semiHidden="1" w:unhideWhenUsed="1"/>
-    <w:lsdException w:name="Table Colorful 1" w:semiHidden="1" w:unhideWhenUsed="1"/>
-    <w:lsdException w:name="Table Colorful 2" w:semiHidden="1" w:unhideWhenUsed="1"/>
-    <w:lsdException w:name="Table Colorful 3" w:semiHidden="1" w:unhideWhenUsed="1"/>
-    <w:lsdException w:name="Table Columns 1" w:semiHidden="1" w:unhideWhenUsed="1"/>
-    <w:lsdException w:name="Table Columns 2" w:semiHidden="1" w:unhideWhenUsed="1"/>
-    <w:lsdException w:name="Table Columns 3" w:semiHidden="1" w:unhideWhenUsed="1"/>
-    <w:lsdException w:name="Table Columns 4" w:semiHidden="1" w:unhideWhenUsed="1"/>
-    <w:lsdException w:name="Table Columns 5" w:semiHidden="1" w:unhideWhenUsed="1"/>
-    <w:lsdException w:name="Table Grid 1" w:semiHidden="1" w:unhideWhenUsed="1"/>
-    <w:lsdException w:name="Table Grid 2" w:semiHidden="1" w:unhideWhenUsed="1"/>
-    <w:lsdException w:name="Table Grid 3" w:semiHidden="1" w:unhideWhenUsed="1"/>
-    <w:lsdException w:name="Table Grid 4" w:semiHidden="1" w:unhideWhenUsed="1"/>
-    <w:lsdException w:name="Table Grid 5" w:semiHidden="1" w:unhideWhenUsed="1"/>
-    <w:lsdException w:name="Table Grid 6" w:semiHidden="1" w:unhideWhenUsed="1"/>
-    <w:lsdException w:name="Table Grid 7" w:semiHidden="1" w:unhideWhenUsed="1"/>
-    <w:lsdException w:name="Table Grid 8" w:semiHidden="1" w:unhideWhenUsed="1"/>
-    <w:lsdException w:name="Table List 1" w:semiHidden="1" w:unhideWhenUsed="1"/>
-    <w:lsdException w:name="Table List 2" w:semiHidden="1" w:unhideWhenUsed="1"/>
-    <w:lsdException w:name="Table List 3" w:semiHidden="1" w:unhideWhenUsed="1"/>
-    <w:lsdException w:name="Table List 4" w:semiHidden="1" w:unhideWhenUsed="1"/>
-    <w:lsdException w:name="Table List 5" w:semiHidden="1" w:unhideWhenUsed="1"/>
-    <w:lsdException w:name="Table List 6" w:semiHidden="1" w:unhideWhenUsed="1"/>
-    <w:lsdException w:name="Table List 7" w:semiHidden="1" w:unhideWhenUsed="1"/>
-    <w:lsdException w:name="Table List 8" w:semiHidden="1" w:unhideWhenUsed="1"/>
-    <w:lsdException w:name="Table 3D effects 1" w:semiHidden="1" w:unhideWhenUsed="1"/>
-    <w:lsdException w:name="Table 3D effects 2" w:semiHidden="1" w:unhideWhenUsed="1"/>
-    <w:lsdException w:name="Table 3D effects 3" w:semiHidden="1" w:unhideWhenUsed="1"/>
-    <w:lsdException w:name="Table Contemporary" w:semiHidden="1" w:unhideWhenUsed="1"/>
-    <w:lsdException w:name="Table Elegant" w:semiHidden="1" w:unhideWhenUsed="1"/>
-    <w:lsdException w:name="Table Professional" w:semiHidden="1" w:unhideWhenUsed="1"/>
-    <w:lsdException w:name="Table Subtle 1" w:semiHidden="1" w:unhideWhenUsed="1"/>
-    <w:lsdException w:name="Table Subtle 2" w:semiHidden="1" w:unhideWhenUsed="1"/>
-    <w:lsdException w:name="Table Web 1" w:semiHidden="1" w:unhideWhenUsed="1"/>
-    <w:lsdException w:name="Table Web 2" w:semiHidden="1" w:unhideWhenUsed="1"/>
-    <w:lsdException w:name="Table Web 3" w:semiHidden="1" w:unhideWhenUsed="1"/>
-    <w:lsdException w:name="Balloon Text" w:semiHidden="1" w:unhideWhenUsed="1"/>
-    <w:lsdException w:name="Table Grid" w:uiPriority="39"/>
-    <w:lsdException w:name="Table Theme" w:semiHidden="1" w:unhideWhenUsed="1"/>
-    <w:lsdException w:name="Placeholder Text" w:semiHidden="1"/>
-    <w:lsdException w:name="No Spacing" w:uiPriority="1" w:qFormat="1"/>
-    <w:lsdException w:name="Light Shading" w:uiPriority="60"/>
-    <w:lsdException w:name="Light List" w:uiPriority="61"/>
-    <w:lsdException w:name="Light Grid" w:uiPriority="62"/>
-    <w:lsdException w:name="Medium Shading 1" w:uiPriority="63"/>
-    <w:lsdException w:name="Medium Shading 2" w:uiPriority="64"/>
-    <w:lsdException w:name="Medium List 1" w:uiPriority="65"/>
-    <w:lsdException w:name="Medium List 2" w:uiPriority="66"/>
-    <w:lsdException w:name="Medium Grid 1" w:uiPriority="67"/>
-    <w:lsdException w:name="Medium Grid 2" w:uiPriority="68"/>
-    <w:lsdException w:name="Medium Grid 3" w:uiPriority="69"/>
-    <w:lsdException w:name="Dark List" w:uiPriority="70"/>
-    <w:lsdException w:name="Colorful Shading" w:uiPriority="71"/>
-    <w:lsdException w:name="Colorful List" w:uiPriority="72"/>
-    <w:lsdException w:name="Colorful Grid" w:uiPriority="73"/>
-    <w:lsdException w:name="Light Shading Accent 1" w:uiPriority="60"/>
-    <w:lsdException w:name="Light List Accent 1" w:uiPriority="61"/>
-    <w:lsdException w:name="Light Grid Accent 1" w:uiPriority="62"/>
-    <w:lsdException w:name="Medium Shading 1 Accent 1" w:uiPriority="63"/>
-    <w:lsdException w:name="Medium Shading 2 Accent 1" w:uiPriority="64"/>
-    <w:lsdException w:name="Medium List 1 Accent 1" w:uiPriority="65"/>
-    <w:lsdException w:name="Revision" w:semiHidden="1"/>
-    <w:lsdException w:name="List Paragraph" w:uiPriority="34" w:qFormat="1"/>
-    <w:lsdException w:name="Quote" w:uiPriority="29" w:qFormat="1"/>
-    <w:lsdException w:name="Intense Quote" w:uiPriority="30" w:qFormat="1"/>
-    <w:lsdException w:name="Medium List 2 Accent 1" w:uiPriority="66"/>
-    <w:lsdException w:name="Medium Grid 1 Accent 1" w:uiPriority="67"/>
-    <w:lsdException w:name="Medium Grid 2 Accent 1" w:uiPriority="68"/>
-    <w:lsdException w:name="Medium Grid 3 Accent 1" w:uiPriority="69"/>
-    <w:lsdException w:name="Dark List Accent 1" w:uiPriority="70"/>
-    <w:lsdException w:name="Colorful Shading Accent 1" w:uiPriority="71"/>
-    <w:lsdException w:name="Colorful List Accent 1" w:uiPriority="72"/>
-    <w:lsdException w:name="Colorful Grid Accent 1" w:uiPriority="73"/>
-    <w:lsdException w:name="Light Shading Accent 2" w:uiPriority="60"/>
-    <w:lsdException w:name="Light List Accent 2" w:uiPriority="61"/>
-    <w:lsdException w:name="Light Grid Accent 2" w:uiPriority="62"/>
-    <w:lsdException w:name="Medium Shading 1 Accent 2" w:uiPriority="63"/>
-    <w:lsdException w:name="Medium Shading 2 Accent 2" w:uiPriority="64"/>
-    <w:lsdException w:name="Medium List 1 Accent 2" w:uiPriority="65"/>
-    <w:lsdException w:name="Medium List 2 Accent 2" w:uiPriority="66"/>
-    <w:lsdException w:name="Medium Grid 1 Accent 2" w:uiPriority="67"/>
-    <w:lsdException w:name="Medium Grid 2 Accent 2" w:uiPriority="68"/>
-    <w:lsdException w:name="Medium Grid 3 Accent 2" w:uiPriority="69"/>
-    <w:lsdException w:name="Dark List Accent 2" w:uiPriority="70"/>
-    <w:lsdException w:name="Colorful Shading Accent 2" w:uiPriority="71"/>
-    <w:lsdException w:name="Colorful List Accent 2" w:uiPriority="72"/>
-    <w:lsdException w:name="Colorful Grid Accent 2" w:uiPriority="73"/>
-    <w:lsdException w:name="Light Shading Accent 3" w:uiPriority="60"/>
-    <w:lsdException w:name="Light List Accent 3" w:uiPriority="61"/>
-    <w:lsdException w:name="Light Grid Accent 3" w:uiPriority="62"/>
-    <w:lsdException w:name="Medium Shading 1 Accent 3" w:uiPriority="63"/>
-    <w:lsdException w:name="Medium Shading 2 Accent 3" w:uiPriority="64"/>
-    <w:lsdException w:name="Medium List 1 Accent 3" w:uiPriority="65"/>
-    <w:lsdException w:name="Medium List 2 Accent 3" w:uiPriority="66"/>
-    <w:lsdException w:name="Medium Grid 1 Accent 3" w:uiPriority="67"/>
-    <w:lsdException w:name="Medium Grid 2 Accent 3" w:uiPriority="68"/>
-    <w:lsdException w:name="Medium Grid 3 Accent 3" w:uiPriority="69"/>
-    <w:lsdException w:name="Dark List Accent 3" w:uiPriority="70"/>
-    <w:lsdException w:name="Colorful Shading Accent 3" w:uiPriority="71"/>
-    <w:lsdException w:name="Colorful List Accent 3" w:uiPriority="72"/>
-    <w:lsdException w:name="Colorful Grid Accent 3" w:uiPriority="73"/>
-    <w:lsdException w:name="Light Shading Accent 4" w:uiPriority="60"/>
-    <w:lsdException w:name="Light List Accent 4" w:uiPriority="61"/>
-    <w:lsdException w:name="Light Grid Accent 4" w:uiPriority="62"/>
-    <w:lsdException w:name="Medium Shading 1 Accent 4" w:uiPriority="63"/>
-    <w:lsdException w:name="Medium Shading 2 Accent 4" w:uiPriority="64"/>
-    <w:lsdException w:name="Medium List 1 Accent 4" w:uiPriority="65"/>
-    <w:lsdException w:name="Medium List 2 Accent 4" w:uiPriority="66"/>
-    <w:lsdException w:name="Medium Grid 1 Accent 4" w:uiPriority="67"/>
-    <w:lsdException w:name="Medium Grid 2 Accent 4" w:uiPriority="68"/>
-    <w:lsdException w:name="Medium Grid 3 Accent 4" w:uiPriority="69"/>
-    <w:lsdException w:name="Dark List Accent 4" w:uiPriority="70"/>
-    <w:lsdException w:name="Colorful Shading Accent 4" w:uiPriority="71"/>
-    <w:lsdException w:name="Colorful List Accent 4" w:uiPriority="72"/>
-    <w:lsdException w:name="Colorful Grid Accent 4" w:uiPriority="73"/>
-    <w:lsdException w:name="Light Shading Accent 5" w:uiPriority="60"/>
-    <w:lsdException w:name="Light List Accent 5" w:uiPriority="61"/>
-    <w:lsdException w:name="Light Grid Accent 5" w:uiPriority="62"/>
-    <w:lsdException w:name="Medium Shading 1 Accent 5" w:uiPriority="63"/>
-    <w:lsdException w:name="Medium Shading 2 Accent 5" w:uiPriority="64"/>
-    <w:lsdException w:name="Medium List 1 Accent 5" w:uiPriority="65"/>
-    <w:lsdException w:name="Medium List 2 Accent 5" w:uiPriority="66"/>
-    <w:lsdException w:name="Medium Grid 1 Accent 5" w:uiPriority="67"/>
-    <w:lsdException w:name="Medium Grid 2 Accent 5" w:uiPriority="68"/>
-    <w:lsdException w:name="Medium Grid 3 Accent 5" w:uiPriority="69"/>
-    <w:lsdException w:name="Dark List Accent 5" w:uiPriority="70"/>
-    <w:lsdException w:name="Colorful Shading Accent 5" w:uiPriority="71"/>
-    <w:lsdException w:name="Colorful List Accent 5" w:uiPriority="72"/>
-    <w:lsdException w:name="Colorful Grid Accent 5" w:uiPriority="73"/>
-    <w:lsdException w:name="Light Shading Accent 6" w:uiPriority="60"/>
-    <w:lsdException w:name="Light List Accent 6" w:uiPriority="61"/>
-    <w:lsdException w:name="Light Grid Accent 6" w:uiPriority="62"/>
-    <w:lsdException w:name="Medium Shading 1 Accent 6" w:uiPriority="63"/>
-    <w:lsdException w:name="Medium Shading 2 Accent 6" w:uiPriority="64"/>
-    <w:lsdException w:name="Medium List 1 Accent 6" w:uiPriority="65"/>
-    <w:lsdException w:name="Medium List 2 Accent 6" w:uiPriority="66"/>
-    <w:lsdException w:name="Medium Grid 1 Accent 6" w:uiPriority="67"/>
-    <w:lsdException w:name="Medium Grid 2 Accent 6" w:uiPriority="68"/>
-    <w:lsdException w:name="Medium Grid 3 Accent 6" w:uiPriority="69"/>
-    <w:lsdException w:name="Dark List Accent 6" w:uiPriority="70"/>
-    <w:lsdException w:name="Colorful Shading Accent 6" w:uiPriority="71"/>
-    <w:lsdException w:name="Colorful List Accent 6" w:uiPriority="72"/>
-    <w:lsdException w:name="Colorful Grid Accent 6" w:uiPriority="73"/>
-    <w:lsdException w:name="Subtle Emphasis" w:uiPriority="19" w:qFormat="1"/>
-    <w:lsdException w:name="Intense Emphasis" w:uiPriority="21" w:qFormat="1"/>
-    <w:lsdException w:name="Subtle Reference" w:uiPriority="31" w:qFormat="1"/>
-    <w:lsdException w:name="Intense Reference" w:uiPriority="32" w:qFormat="1"/>
-    <w:lsdException w:name="Book Title" w:uiPriority="33" w:qFormat="1"/>
-    <w:lsdException w:name="Bibliography" w:semiHidden="1" w:uiPriority="37" w:unhideWhenUsed="1"/>
-    <w:lsdException w:name="TOC Heading" w:semiHidden="1" w:uiPriority="39" w:unhideWhenUsed="1" w:qFormat="1"/>
-    <w:lsdException w:name="Plain Table 1" w:uiPriority="41"/>
-    <w:lsdException w:name="Plain Table 2" w:uiPriority="42"/>
-    <w:lsdException w:name="Plain Table 3" w:uiPriority="43"/>
-    <w:lsdException w:name="Plain Table 4" w:uiPriority="44"/>
-    <w:lsdException w:name="Plain Table 5" w:uiPriority="45"/>
-    <w:lsdException w:name="Grid Table Light" w:uiPriority="40"/>
-    <w:lsdException w:name="Grid Table 1 Light" w:uiPriority="46"/>
-    <w:lsdException w:name="Grid Table 2" w:uiPriority="47"/>
-    <w:lsdException w:name="Grid Table 3" w:uiPriority="48"/>
-    <w:lsdException w:name="Grid Table 4" w:uiPriority="49"/>
-    <w:lsdException w:name="Grid Table 5 Dark" w:uiPriority="50"/>
-    <w:lsdException w:name="Grid Table 6 Colorful" w:uiPriority="51"/>
-    <w:lsdException w:name="Grid Table 7 Colorful" w:uiPriority="52"/>
-    <w:lsdException w:name="Grid Table 1 Light Accent 1" w:uiPriority="46"/>
-    <w:lsdException w:name="Grid Table 2 Accent 1" w:uiPriority="47"/>
-    <w:lsdException w:name="Grid Table 3 Accent 1" w:uiPriority="48"/>
-    <w:lsdException w:name="Grid Table 4 Accent 1" w:uiPriority="49"/>
-    <w:lsdException w:name="Grid Table 5 Dark Accent 1" w:uiPriority="50"/>
-    <w:lsdException w:name="Grid Table 6 Colorful Accent 1" w:uiPriority="51"/>
-    <w:lsdException w:name="Grid Table 7 Colorful Accent 1" w:uiPriority="52"/>
-    <w:lsdException w:name="Grid Table 1 Light Accent 2" w:uiPriority="46"/>
-    <w:lsdException w:name="Grid Table 2 Accent 2" w:uiPriority="47"/>
-    <w:lsdException w:name="Grid Table 3 Accent 2" w:uiPriority="48"/>
-    <w:lsdException w:name="Grid Table 4 Accent 2" w:uiPriority="49"/>
-    <w:lsdException w:name="Grid Table 5 Dark Accent 2" w:uiPriority="50"/>
-    <w:lsdException w:name="Grid Table 6 Colorful Accent 2" w:uiPriority="51"/>
-    <w:lsdException w:name="Grid Table 7 Colorful Accent 2" w:uiPriority="52"/>
-    <w:lsdException w:name="Grid Table 1 Light Accent 3" w:uiPriority="46"/>
-    <w:lsdException w:name="Grid Table 2 Accent 3" w:uiPriority="47"/>
-    <w:lsdException w:name="Grid Table 3 Accent 3" w:uiPriority="48"/>
-    <w:lsdException w:name="Grid Table 4 Accent 3" w:uiPriority="49"/>
-    <w:lsdException w:name="Grid Table 5 Dark Accent 3" w:uiPriority="50"/>
-    <w:lsdException w:name="Grid Table 6 Colorful Accent 3" w:uiPriority="51"/>
-    <w:lsdException w:name="Grid Table 7 Colorful Accent 3" w:uiPriority="52"/>
-    <w:lsdException w:name="Grid Table 1 Light Accent 4" w:uiPriority="46"/>
-    <w:lsdException w:name="Grid Table 2 Accent 4" w:uiPriority="47"/>
-    <w:lsdException w:name="Grid Table 3 Accent 4" w:uiPriority="48"/>
-    <w:lsdException w:name="Grid Table 4 Accent 4" w:uiPriority="49"/>
-    <w:lsdException w:name="Grid Table 5 Dark Accent 4" w:uiPriority="50"/>
-    <w:lsdException w:name="Grid Table 6 Colorful Accent 4" w:uiPriority="51"/>
-    <w:lsdException w:name="Grid Table 7 Colorful Accent 4" w:uiPriority="52"/>
-    <w:lsdException w:name="Grid Table 1 Light Accent 5" w:uiPriority="46"/>
-    <w:lsdException w:name="Grid Table 2 Accent 5" w:uiPriority="47"/>
-    <w:lsdException w:name="Grid Table 3 Accent 5" w:uiPriority="48"/>
-    <w:lsdException w:name="Grid Table 4 Accent 5" w:uiPriority="49"/>
-    <w:lsdException w:name="Grid Table 5 Dark Accent 5" w:uiPriority="50"/>
-    <w:lsdException w:name="Grid Table 6 Colorful Accent 5" w:uiPriority="51"/>
-    <w:lsdException w:name="Grid Table 7 Colorful Accent 5" w:uiPriority="52"/>
-    <w:lsdException w:name="Grid Table 1 Light Accent 6" w:uiPriority="46"/>
-    <w:lsdException w:name="Grid Table 2 Accent 6" w:uiPriority="47"/>
-    <w:lsdException w:name="Grid Table 3 Accent 6" w:uiPriority="48"/>
-    <w:lsdException w:name="Grid Table 4 Accent 6" w:uiPriority="49"/>
-    <w:lsdException w:name="Grid Table 5 Dark Accent 6" w:uiPriority="50"/>
-    <w:lsdException w:name="Grid Table 6 Colorful Accent 6" w:uiPriority="51"/>
-    <w:lsdException w:name="Grid Table 7 Colorful Accent 6" w:uiPriority="52"/>
-    <w:lsdException w:name="List Table 1 Light" w:uiPriority="46"/>
-    <w:lsdException w:name="List Table 2" w:uiPriority="47"/>
-    <w:lsdException w:name="List Table 3" w:uiPriority="48"/>
-    <w:lsdException w:name="List Table 4" w:uiPriority="49"/>
-    <w:lsdException w:name="List Table 5 Dark" w:uiPriority="50"/>
-    <w:lsdException w:name="List Table 6 Colorful" w:uiPriority="51"/>
-    <w:lsdException w:name="List Table 7 Colorful" w:uiPriority="52"/>
-    <w:lsdException w:name="List Table 1 Light Accent 1" w:uiPriority="46"/>
-    <w:lsdException w:name="List Table 2 Accent 1" w:uiPriority="47"/>
-    <w:lsdException w:name="List Table 3 Accent 1" w:uiPriority="48"/>
-    <w:lsdException w:name="List Table 4 Accent 1" w:uiPriority="49"/>
-    <w:lsdException w:name="List Table 5 Dark Accent 1" w:uiPriority="50"/>
-    <w:lsdException w:name="List Table 6 Colorful Accent 1" w:uiPriority="51"/>
-    <w:lsdException w:name="List Table 7 Colorful Accent 1" w:uiPriority="52"/>
-    <w:lsdException w:name="List Table 1 Light Accent 2" w:uiPriority="46"/>
-    <w:lsdException w:name="List Table 2 Accent 2" w:uiPriority="47"/>
-    <w:lsdException w:name="List Table 3 Accent 2" w:uiPriority="48"/>
-    <w:lsdException w:name="List Table 4 Accent 2" w:uiPriority="49"/>
-    <w:lsdException w:name="List Table 5 Dark Accent 2" w:uiPriority="50"/>
-    <w:lsdException w:name="List Table 6 Colorful Accent 2" w:uiPriority="51"/>
-    <w:lsdException w:name="List Table 7 Colorful Accent 2" w:uiPriority="52"/>
-    <w:lsdException w:name="List Table 1 Light Accent 3" w:uiPriority="46"/>
-    <w:lsdException w:name="List Table 2 Accent 3" w:uiPriority="47"/>
-    <w:lsdException w:name="List Table 3 Accent 3" w:uiPriority="48"/>
-    <w:lsdException w:name="List Table 4 Accent 3" w:uiPriority="49"/>
-    <w:lsdException w:name="List Table 5 Dark Accent 3" w:uiPriority="50"/>
-    <w:lsdException w:name="List Table 6 Colorful Accent 3" w:uiPriority="51"/>
-    <w:lsdException w:name="List Table 7 Colorful Accent 3" w:uiPriority="52"/>
-    <w:lsdException w:name="List Table 1 Light Accent 4" w:uiPriority="46"/>
-    <w:lsdException w:name="List Table 2 Accent 4" w:uiPriority="47"/>
-    <w:lsdException w:name="List Table 3 Accent 4" w:uiPriority="48"/>
-    <w:lsdException w:name="List Table 4 Accent 4" w:uiPriority="49"/>
-    <w:lsdException w:name="List Table 5 Dark Accent 4" w:uiPriority="50"/>
-    <w:lsdException w:name="List Table 6 Colorful Accent 4" w:uiPriority="51"/>
-    <w:lsdException w:name="List Table 7 Colorful Accent 4" w:uiPriority="52"/>
-    <w:lsdException w:name="List Table 1 Light Accent 5" w:uiPriority="46"/>
-    <w:lsdException w:name="List Table 2 Accent 5" w:uiPriority="47"/>
-    <w:lsdException w:name="List Table 3 Accent 5" w:uiPriority="48"/>
-    <w:lsdException w:name="List Table 4 Accent 5" w:uiPriority="49"/>
-    <w:lsdException w:name="List Table 5 Dark Accent 5" w:uiPriority="50"/>
-    <w:lsdException w:name="List Table 6 Colorful Accent 5" w:uiPriority="51"/>
-    <w:lsdException w:name="List Table 7 Colorful Accent 5" w:uiPriority="52"/>
-    <w:lsdException w:name="List Table 1 Light Accent 6" w:uiPriority="46"/>
-    <w:lsdException w:name="List Table 2 Accent 6" w:uiPriority="47"/>
-    <w:lsdException w:name="List Table 3 Accent 6" w:uiPriority="48"/>
-    <w:lsdException w:name="List Table 4 Accent 6" w:uiPriority="49"/>
-    <w:lsdException w:name="List Table 5 Dark Accent 6" w:uiPriority="50"/>
-    <w:lsdException w:name="List Table 6 Colorful Accent 6" w:uiPriority="51"/>
-    <w:lsdException w:name="List Table 7 Colorful Accent 6" w:uiPriority="52"/>
-    <w:lsdException w:name="Mention" w:semiHidden="1" w:unhideWhenUsed="1"/>
-    <w:lsdException w:name="Smart Hyperlink" w:semiHidden="1" w:unhideWhenUsed="1"/>
-    <w:lsdException w:name="Hashtag" w:semiHidden="1" w:unhideWhenUsed="1"/>
-    <w:lsdException w:name="Unresolved Mention" w:semiHidden="1" w:unhideWhenUsed="1"/>
-    <w:lsdException w:name="Smart Link" w:semiHidden="1" w:unhideWhenUsed="1"/>
-    <w:lsdException w:name="Smart Link Error" w:semiHidden="1" w:unhideWhenUsed="1"/>
+  <w:latentStyles w:defLockedState="0" w:defUIPriority="99" w:defSemiHidden="1" w:defUnhideWhenUsed="1" w:defQFormat="0" w:count="267">
+    <w:lsdException w:name="Normal" w:semiHidden="0" w:uiPriority="0" w:unhideWhenUsed="0" w:qFormat="1"/>
+    <w:lsdException w:name="heading 1" w:semiHidden="0" w:uiPriority="9" w:unhideWhenUsed="0" w:qFormat="1"/>
+    <w:lsdException w:name="heading 2" w:uiPriority="9" w:qFormat="1"/>
+    <w:lsdException w:name="heading 3" w:uiPriority="9" w:qFormat="1"/>
+    <w:lsdException w:name="heading 4" w:uiPriority="9" w:qFormat="1"/>
+    <w:lsdException w:name="heading 5" w:uiPriority="9" w:qFormat="1"/>
+    <w:lsdException w:name="heading 6" w:uiPriority="9" w:qFormat="1"/>
+    <w:lsdException w:name="heading 7" w:uiPriority="9" w:qFormat="1"/>
+    <w:lsdException w:name="heading 8" w:uiPriority="9" w:qFormat="1"/>
+    <w:lsdException w:name="heading 9" w:uiPriority="9" w:qFormat="1"/>
+    <w:lsdException w:name="toc 1" w:uiPriority="39"/>
+    <w:lsdException w:name="toc 2" w:uiPriority="39"/>
+    <w:lsdException w:name="toc 3" w:uiPriority="39"/>
+    <w:lsdException w:name="toc 4" w:uiPriority="39"/>
+    <w:lsdException w:name="toc 5" w:uiPriority="39"/>
+    <w:lsdException w:name="toc 6" w:uiPriority="39"/>
+    <w:lsdException w:name="toc 7" w:uiPriority="39"/>
+    <w:lsdException w:name="toc 8" w:uiPriority="39"/>
+    <w:lsdException w:name="toc 9" w:uiPriority="39"/>
+    <w:lsdException w:name="caption" w:uiPriority="35" w:qFormat="1"/>
+    <w:lsdException w:name="Title" w:semiHidden="0" w:uiPriority="10" w:unhideWhenUsed="0" w:qFormat="1"/>
+    <w:lsdException w:name="Default Paragraph Font" w:uiPriority="1"/>
+    <w:lsdException w:name="Subtitle" w:semiHidden="0" w:uiPriority="11" w:unhideWhenUsed="0" w:qFormat="1"/>
+    <w:lsdException w:name="Strong" w:semiHidden="0" w:uiPriority="22" w:unhideWhenUsed="0" w:qFormat="1"/>
+    <w:lsdException w:name="Emphasis" w:semiHidden="0" w:uiPriority="20" w:unhideWhenUsed="0" w:qFormat="1"/>
+    <w:lsdException w:name="Table Grid" w:semiHidden="0" w:uiPriority="39" w:unhideWhenUsed="0"/>
+    <w:lsdException w:name="Placeholder Text" w:unhideWhenUsed="0"/>
+    <w:lsdException w:name="No Spacing" w:semiHidden="0" w:uiPriority="1" w:unhideWhenUsed="0" w:qFormat="1"/>
+    <w:lsdException w:name="Light Shading" w:semiHidden="0" w:uiPriority="60" w:unhideWhenUsed="0"/>
+    <w:lsdException w:name="Light List" w:semiHidden="0" w:uiPriority="61" w:unhideWhenUsed="0"/>
+    <w:lsdException w:name="Light Grid" w:semiHidden="0" w:uiPriority="62" w:unhideWhenUsed="0"/>
+    <w:lsdException w:name="Medium Shading 1" w:semiHidden="0" w:uiPriority="63" w:unhideWhenUsed="0"/>
+    <w:lsdException w:name="Medium Shading 2" w:semiHidden="0" w:uiPriority="64" w:unhideWhenUsed="0"/>
+    <w:lsdException w:name="Medium List 1" w:semiHidden="0" w:uiPriority="65" w:unhideWhenUsed="0"/>
+    <w:lsdException w:name="Medium List 2" w:semiHidden="0" w:uiPriority="66" w:unhideWhenUsed="0"/>
+    <w:lsdException w:name="Medium Grid 1" w:semiHidden="0" w:uiPriority="67" w:unhideWhenUsed="0"/>
+    <w:lsdException w:name="Medium Grid 2" w:semiHidden="0" w:uiPriority="68" w:unhideWhenUsed="0"/>
+    <w:lsdException w:name="Medium Grid 3" w:semiHidden="0" w:uiPriority="69" w:unhideWhenUsed="0"/>
+    <w:lsdException w:name="Dark List" w:semiHidden="0" w:uiPriority="70" w:unhideWhenUsed="0"/>
+    <w:lsdException w:name="Colorful Shading" w:semiHidden="0" w:uiPriority="71" w:unhideWhenUsed="0"/>
+    <w:lsdException w:name="Colorful List" w:semiHidden="0" w:uiPriority="72" w:unhideWhenUsed="0"/>
+    <w:lsdException w:name="Colorful Grid" w:semiHidden="0" w:uiPriority="73" w:unhideWhenUsed="0"/>
+    <w:lsdException w:name="Light Shading Accent 1" w:semiHidden="0" w:uiPriority="60" w:unhideWhenUsed="0"/>
+    <w:lsdException w:name="Light List Accent 1" w:semiHidden="0" w:uiPriority="61" w:unhideWhenUsed="0"/>
+    <w:lsdException w:name="Light Grid Accent 1" w:semiHidden="0" w:uiPriority="62" w:unhideWhenUsed="0"/>
+    <w:lsdException w:name="Medium Shading 1 Accent 1" w:semiHidden="0" w:uiPriority="63" w:unhideWhenUsed="0"/>
+    <w:lsdException w:name="Medium Shading 2 Accent 1" w:semiHidden="0" w:uiPriority="64" w:unhideWhenUsed="0"/>
+    <w:lsdException w:name="Medium List 1 Accent 1" w:semiHidden="0" w:uiPriority="65" w:unhideWhenUsed="0"/>
+    <w:lsdException w:name="Revision" w:unhideWhenUsed="0"/>
+    <w:lsdException w:name="List Paragraph" w:semiHidden="0" w:uiPriority="34" w:unhideWhenUsed="0" w:qFormat="1"/>
+    <w:lsdException w:name="Quote" w:semiHidden="0" w:uiPriority="29" w:unhideWhenUsed="0" w:qFormat="1"/>
+    <w:lsdException w:name="Intense Quote" w:semiHidden="0" w:uiPriority="30" w:unhideWhenUsed="0" w:qFormat="1"/>
+    <w:lsdException w:name="Medium List 2 Accent 1" w:semiHidden="0" w:uiPriority="66" w:unhideWhenUsed="0"/>
+    <w:lsdException w:name="Medium Grid 1 Accent 1" w:semiHidden="0" w:uiPriority="67" w:unhideWhenUsed="0"/>
+    <w:lsdException w:name="Medium Grid 2 Accent 1" w:semiHidden="0" w:uiPriority="68" w:unhideWhenUsed="0"/>
+    <w:lsdException w:name="Medium Grid 3 Accent 1" w:semiHidden="0" w:uiPriority="69" w:unhideWhenUsed="0"/>
+    <w:lsdException w:name="Dark List Accent 1" w:semiHidden="0" w:uiPriority="70" w:unhideWhenUsed="0"/>
+    <w:lsdException w:name="Colorful Shading Accent 1" w:semiHidden="0" w:uiPriority="71" w:unhideWhenUsed="0"/>
+    <w:lsdException w:name="Colorful List Accent 1" w:semiHidden="0" w:uiPriority="72" w:unhideWhenUsed="0"/>
+    <w:lsdException w:name="Colorful Grid Accent 1" w:semiHidden="0" w:uiPriority="73" w:unhideWhenUsed="0"/>
+    <w:lsdException w:name="Light Shading Accent 2" w:semiHidden="0" w:uiPriority="60" w:unhideWhenUsed="0"/>
+    <w:lsdException w:name="Light List Accent 2" w:semiHidden="0" w:uiPriority="61" w:unhideWhenUsed="0"/>
+    <w:lsdException w:name="Light Grid Accent 2" w:semiHidden="0" w:uiPriority="62" w:unhideWhenUsed="0"/>
+    <w:lsdException w:name="Medium Shading 1 Accent 2" w:semiHidden="0" w:uiPriority="63" w:unhideWhenUsed="0"/>
+    <w:lsdException w:name="Medium Shading 2 Accent 2" w:semiHidden="0" w:uiPriority="64" w:unhideWhenUsed="0"/>
+    <w:lsdException w:name="Medium List 1 Accent 2" w:semiHidden="0" w:uiPriority="65" w:unhideWhenUsed="0"/>
+    <w:lsdException w:name="Medium List 2 Accent 2" w:semiHidden="0" w:uiPriority="66" w:unhideWhenUsed="0"/>
+    <w:lsdException w:name="Medium Grid 1 Accent 2" w:semiHidden="0" w:uiPriority="67" w:unhideWhenUsed="0"/>
+    <w:lsdException w:name="Medium Grid 2 Accent 2" w:semiHidden="0" w:uiPriority="68" w:unhideWhenUsed="0"/>
+    <w:lsdException w:name="Medium Grid 3 Accent 2" w:semiHidden="0" w:uiPriority="69" w:unhideWhenUsed="0"/>
+    <w:lsdException w:name="Dark List Accent 2" w:semiHidden="0" w:uiPriority="70" w:unhideWhenUsed="0"/>
+    <w:lsdException w:name="Colorful Shading Accent 2" w:semiHidden="0" w:uiPriority="71" w:unhideWhenUsed="0"/>
+    <w:lsdException w:name="Colorful List Accent 2" w:semiHidden="0" w:uiPriority="72" w:unhideWhenUsed="0"/>
+    <w:lsdException w:name="Colorful Grid Accent 2" w:semiHidden="0" w:uiPriority="73" w:unhideWhenUsed="0"/>
+    <w:lsdException w:name="Light Shading Accent 3" w:semiHidden="0" w:uiPriority="60" w:unhideWhenUsed="0"/>
+    <w:lsdException w:name="Light List Accent 3" w:semiHidden="0" w:uiPriority="61" w:unhideWhenUsed="0"/>
+    <w:lsdException w:name="Light Grid Accent 3" w:semiHidden="0" w:uiPriority="62" w:unhideWhenUsed="0"/>
+    <w:lsdException w:name="Medium Shading 1 Accent 3" w:semiHidden="0" w:uiPriority="63" w:unhideWhenUsed="0"/>
+    <w:lsdException w:name="Medium Shading 2 Accent 3" w:semiHidden="0" w:uiPriority="64" w:unhideWhenUsed="0"/>
+    <w:lsdException w:name="Medium List 1 Accent 3" w:semiHidden="0" w:uiPriority="65" w:unhideWhenUsed="0"/>
+    <w:lsdException w:name="Medium List 2 Accent 3" w:semiHidden="0" w:uiPriority="66" w:unhideWhenUsed="0"/>
+    <w:lsdException w:name="Medium Grid 1 Accent 3" w:semiHidden="0" w:uiPriority="67" w:unhideWhenUsed="0"/>
+    <w:lsdException w:name="Medium Grid 2 Accent 3" w:semiHidden="0" w:uiPriority="68" w:unhideWhenUsed="0"/>
+    <w:lsdException w:name="Medium Grid 3 Accent 3" w:semiHidden="0" w:uiPriority="69" w:unhideWhenUsed="0"/>
+    <w:lsdException w:name="Dark List Accent 3" w:semiHidden="0" w:uiPriority="70" w:unhideWhenUsed="0"/>
+    <w:lsdException w:name="Colorful Shading Accent 3" w:semiHidden="0" w:uiPriority="71" w:unhideWhenUsed="0"/>
+    <w:lsdException w:name="Colorful List Accent 3" w:semiHidden="0" w:uiPriority="72" w:unhideWhenUsed="0"/>
+    <w:lsdException w:name="Colorful Grid Accent 3" w:semiHidden="0" w:uiPriority="73" w:unhideWhenUsed="0"/>
+    <w:lsdException w:name="Light Shading Accent 4" w:semiHidden="0" w:uiPriority="60" w:unhideWhenUsed="0"/>
+    <w:lsdException w:name="Light List Accent 4" w:semiHidden="0" w:uiPriority="61" w:unhideWhenUsed="0"/>
+    <w:lsdException w:name="Light Grid Accent 4" w:semiHidden="0" w:uiPriority="62" w:unhideWhenUsed="0"/>
+    <w:lsdException w:name="Medium Shading 1 Accent 4" w:semiHidden="0" w:uiPriority="63" w:unhideWhenUsed="0"/>
+    <w:lsdException w:name="Medium Shading 2 Accent 4" w:semiHidden="0" w:uiPriority="64" w:unhideWhenUsed="0"/>
+    <w:lsdException w:name="Medium List 1 Accent 4" w:semiHidden="0" w:uiPriority="65" w:unhideWhenUsed="0"/>
+    <w:lsdException w:name="Medium List 2 Accent 4" w:semiHidden="0" w:uiPriority="66" w:unhideWhenUsed="0"/>
+    <w:lsdException w:name="Medium Grid 1 Accent 4" w:semiHidden="0" w:uiPriority="67" w:unhideWhenUsed="0"/>
+    <w:lsdException w:name="Medium Grid 2 Accent 4" w:semiHidden="0" w:uiPriority="68" w:unhideWhenUsed="0"/>
+    <w:lsdException w:name="Medium Grid 3 Accent 4" w:semiHidden="0" w:uiPriority="69" w:unhideWhenUsed="0"/>
+    <w:lsdException w:name="Dark List Accent 4" w:semiHidden="0" w:uiPriority="70" w:unhideWhenUsed="0"/>
+    <w:lsdException w:name="Colorful Shading Accent 4" w:semiHidden="0" w:uiPriority="71" w:unhideWhenUsed="0"/>
+    <w:lsdException w:name="Colorful List Accent 4" w:semiHidden="0" w:uiPriority="72" w:unhideWhenUsed="0"/>
+    <w:lsdException w:name="Colorful Grid Accent 4" w:semiHidden="0" w:uiPriority="73" w:unhideWhenUsed="0"/>
+    <w:lsdException w:name="Light Shading Accent 5" w:semiHidden="0" w:uiPriority="60" w:unhideWhenUsed="0"/>
+    <w:lsdException w:name="Light List Accent 5" w:semiHidden="0" w:uiPriority="61" w:unhideWhenUsed="0"/>
+    <w:lsdException w:name="Light Grid Accent 5" w:semiHidden="0" w:uiPriority="62" w:unhideWhenUsed="0"/>
+    <w:lsdException w:name="Medium Shading 1 Accent 5" w:semiHidden="0" w:uiPriority="63" w:unhideWhenUsed="0"/>
+    <w:lsdException w:name="Medium Shading 2 Accent 5" w:semiHidden="0" w:uiPriority="64" w:unhideWhenUsed="0"/>
+    <w:lsdException w:name="Medium List 1 Accent 5" w:semiHidden="0" w:uiPriority="65" w:unhideWhenUsed="0"/>
+    <w:lsdException w:name="Medium List 2 Accent 5" w:semiHidden="0" w:uiPriority="66" w:unhideWhenUsed="0"/>
+    <w:lsdException w:name="Medium Grid 1 Accent 5" w:semiHidden="0" w:uiPriority="67" w:unhideWhenUsed="0"/>
+    <w:lsdException w:name="Medium Grid 2 Accent 5" w:semiHidden="0" w:uiPriority="68" w:unhideWhenUsed="0"/>
+    <w:lsdException w:name="Medium Grid 3 Accent 5" w:semiHidden="0" w:uiPriority="69" w:unhideWhenUsed="0"/>
+    <w:lsdException w:name="Dark List Accent 5" w:semiHidden="0" w:uiPriority="70" w:unhideWhenUsed="0"/>
+    <w:lsdException w:name="Colorful Shading Accent 5" w:semiHidden="0" w:uiPriority="71" w:unhideWhenUsed="0"/>
+    <w:lsdException w:name="Colorful List Accent 5" w:semiHidden="0" w:uiPriority="72" w:unhideWhenUsed="0"/>
+    <w:lsdException w:name="Colorful Grid Accent 5" w:semiHidden="0" w:uiPriority="73" w:unhideWhenUsed="0"/>
+    <w:lsdException w:name="Light Shading Accent 6" w:semiHidden="0" w:uiPriority="60" w:unhideWhenUsed="0"/>
+    <w:lsdException w:name="Light List Accent 6" w:semiHidden="0" w:uiPriority="61" w:unhideWhenUsed="0"/>
+    <w:lsdException w:name="Light Grid Accent 6" w:semiHidden="0" w:uiPriority="62" w:unhideWhenUsed="0"/>
+    <w:lsdException w:name="Medium Shading 1 Accent 6" w:semiHidden="0" w:uiPriority="63" w:unhideWhenUsed="0"/>
+    <w:lsdException w:name="Medium Shading 2 Accent 6" w:semiHidden="0" w:uiPriority="64" w:unhideWhenUsed="0"/>
+    <w:lsdException w:name="Medium List 1 Accent 6" w:semiHidden="0" w:uiPriority="65" w:unhideWhenUsed="0"/>
+    <w:lsdException w:name="Medium List 2 Accent 6" w:semiHidden="0" w:uiPriority="66" w:unhideWhenUsed="0"/>
+    <w:lsdException w:name="Medium Grid 1 Accent 6" w:semiHidden="0" w:uiPriority="67" w:unhideWhenUsed="0"/>
+    <w:lsdException w:name="Medium Grid 2 Accent 6" w:semiHidden="0" w:uiPriority="68" w:unhideWhenUsed="0"/>
+    <w:lsdException w:name="Medium Grid 3 Accent 6" w:semiHidden="0" w:uiPriority="69" w:unhideWhenUsed="0"/>
+    <w:lsdException w:name="Dark List Accent 6" w:semiHidden="0" w:uiPriority="70" w:unhideWhenUsed="0"/>
+    <w:lsdException w:name="Colorful Shading Accent 6" w:semiHidden="0" w:uiPriority="71" w:unhideWhenUsed="0"/>
+    <w:lsdException w:name="Colorful List Accent 6" w:semiHidden="0" w:uiPriority="72" w:unhideWhenUsed="0"/>
+    <w:lsdException w:name="Colorful Grid Accent 6" w:semiHidden="0" w:uiPriority="73" w:unhideWhenUsed="0"/>
+    <w:lsdException w:name="Subtle Emphasis" w:semiHidden="0" w:uiPriority="19" w:unhideWhenUsed="0" w:qFormat="1"/>
+    <w:lsdException w:name="Intense Emphasis" w:semiHidden="0" w:uiPriority="21" w:unhideWhenUsed="0" w:qFormat="1"/>
+    <w:lsdException w:name="Subtle Reference" w:semiHidden="0" w:uiPriority="31" w:unhideWhenUsed="0" w:qFormat="1"/>
+    <w:lsdException w:name="Intense Reference" w:semiHidden="0" w:uiPriority="32" w:unhideWhenUsed="0" w:qFormat="1"/>
+    <w:lsdException w:name="Book Title" w:semiHidden="0" w:uiPriority="33" w:unhideWhenUsed="0" w:qFormat="1"/>
+    <w:lsdException w:name="Bibliography" w:uiPriority="37"/>
+    <w:lsdException w:name="TOC Heading" w:uiPriority="39" w:qFormat="1"/>
   </w:latentStyles>
-  <w:style w:type="paragraph" w:default="1" w:styleId="Standard">
+  <w:style w:type="paragraph" w:default="1" w:styleId="Normal">
     <w:name w:val="Normal"/>
     <w:qFormat/>
     <w:rsid w:val="006E6286"/>
@@ -3692,11 +3657,11 @@
       <w:lang w:val="en-GB"/>
     </w:rPr>
   </w:style>
-  <w:style w:type="paragraph" w:styleId="berschrift1">
+  <w:style w:type="paragraph" w:styleId="Titre1">
     <w:name w:val="heading 1"/>
-    <w:basedOn w:val="Standard"/>
-    <w:next w:val="Standard"/>
-    <w:link w:val="berschrift1Zchn"/>
+    <w:basedOn w:val="Normal"/>
+    <w:next w:val="Normal"/>
+    <w:link w:val="Titre1Car"/>
     <w:uiPriority w:val="9"/>
     <w:qFormat/>
     <w:rsid w:val="00175E35"/>
@@ -3713,11 +3678,11 @@
       <w:szCs w:val="32"/>
     </w:rPr>
   </w:style>
-  <w:style w:type="paragraph" w:styleId="berschrift2">
+  <w:style w:type="paragraph" w:styleId="Titre2">
     <w:name w:val="heading 2"/>
-    <w:basedOn w:val="Standard"/>
-    <w:next w:val="Standard"/>
-    <w:link w:val="berschrift2Zchn"/>
+    <w:basedOn w:val="Normal"/>
+    <w:next w:val="Normal"/>
+    <w:link w:val="Titre2Car"/>
     <w:uiPriority w:val="9"/>
     <w:unhideWhenUsed/>
     <w:qFormat/>
@@ -3735,17 +3700,18 @@
       <w:szCs w:val="26"/>
     </w:rPr>
   </w:style>
-  <w:style w:type="character" w:default="1" w:styleId="Absatz-Standardschriftart">
+  <w:style w:type="character" w:default="1" w:styleId="Policepardfaut">
     <w:name w:val="Default Paragraph Font"/>
     <w:uiPriority w:val="1"/>
     <w:semiHidden/>
     <w:unhideWhenUsed/>
   </w:style>
-  <w:style w:type="table" w:default="1" w:styleId="NormaleTabelle">
+  <w:style w:type="table" w:default="1" w:styleId="TableauNormal">
     <w:name w:val="Normal Table"/>
     <w:uiPriority w:val="99"/>
     <w:semiHidden/>
     <w:unhideWhenUsed/>
+    <w:qFormat/>
     <w:tblPr>
       <w:tblInd w:w="0" w:type="dxa"/>
       <w:tblCellMar>
@@ -3756,15 +3722,15 @@
       </w:tblCellMar>
     </w:tblPr>
   </w:style>
-  <w:style w:type="numbering" w:default="1" w:styleId="KeineListe">
+  <w:style w:type="numbering" w:default="1" w:styleId="Aucuneliste">
     <w:name w:val="No List"/>
     <w:uiPriority w:val="99"/>
     <w:semiHidden/>
     <w:unhideWhenUsed/>
   </w:style>
-  <w:style w:type="paragraph" w:styleId="Listenabsatz">
+  <w:style w:type="paragraph" w:styleId="Paragraphedeliste">
     <w:name w:val="List Paragraph"/>
-    <w:basedOn w:val="Standard"/>
+    <w:basedOn w:val="Normal"/>
     <w:uiPriority w:val="34"/>
     <w:qFormat/>
     <w:rsid w:val="0048414A"/>
@@ -3773,10 +3739,10 @@
       <w:contextualSpacing/>
     </w:pPr>
   </w:style>
-  <w:style w:type="paragraph" w:styleId="Sprechblasentext">
+  <w:style w:type="paragraph" w:styleId="Textedebulles">
     <w:name w:val="Balloon Text"/>
-    <w:basedOn w:val="Standard"/>
-    <w:link w:val="SprechblasentextZchn"/>
+    <w:basedOn w:val="Normal"/>
+    <w:link w:val="TextedebullesCar"/>
     <w:uiPriority w:val="99"/>
     <w:semiHidden/>
     <w:unhideWhenUsed/>
@@ -3790,10 +3756,10 @@
       <w:szCs w:val="16"/>
     </w:rPr>
   </w:style>
-  <w:style w:type="character" w:customStyle="1" w:styleId="SprechblasentextZchn">
-    <w:name w:val="Sprechblasentext Zchn"/>
-    <w:basedOn w:val="Absatz-Standardschriftart"/>
-    <w:link w:val="Sprechblasentext"/>
+  <w:style w:type="character" w:customStyle="1" w:styleId="TextedebullesCar">
+    <w:name w:val="Texte de bulles Car"/>
+    <w:basedOn w:val="Policepardfaut"/>
+    <w:link w:val="Textedebulles"/>
     <w:uiPriority w:val="99"/>
     <w:semiHidden/>
     <w:rsid w:val="00D61781"/>
@@ -3804,9 +3770,9 @@
       <w:lang w:val="en-GB"/>
     </w:rPr>
   </w:style>
-  <w:style w:type="character" w:styleId="Hyperlink">
+  <w:style w:type="character" w:styleId="Lienhypertexte">
     <w:name w:val="Hyperlink"/>
-    <w:basedOn w:val="Absatz-Standardschriftart"/>
+    <w:basedOn w:val="Policepardfaut"/>
     <w:uiPriority w:val="99"/>
     <w:unhideWhenUsed/>
     <w:rsid w:val="000C744D"/>
@@ -3815,9 +3781,9 @@
       <w:u w:val="single"/>
     </w:rPr>
   </w:style>
-  <w:style w:type="character" w:styleId="BesuchterLink">
+  <w:style w:type="character" w:styleId="Lienhypertextesuivivisit">
     <w:name w:val="FollowedHyperlink"/>
-    <w:basedOn w:val="Absatz-Standardschriftart"/>
+    <w:basedOn w:val="Policepardfaut"/>
     <w:uiPriority w:val="99"/>
     <w:semiHidden/>
     <w:unhideWhenUsed/>
@@ -3827,11 +3793,11 @@
       <w:u w:val="single"/>
     </w:rPr>
   </w:style>
-  <w:style w:type="paragraph" w:styleId="Titel">
+  <w:style w:type="paragraph" w:styleId="Titre">
     <w:name w:val="Title"/>
-    <w:basedOn w:val="Standard"/>
-    <w:next w:val="Standard"/>
-    <w:link w:val="TitelZchn"/>
+    <w:basedOn w:val="Normal"/>
+    <w:next w:val="Normal"/>
+    <w:link w:val="TitreCar"/>
     <w:uiPriority w:val="10"/>
     <w:qFormat/>
     <w:rsid w:val="00175E35"/>
@@ -3847,10 +3813,10 @@
       <w:lang w:val="fr-FR" w:eastAsia="fr-FR"/>
     </w:rPr>
   </w:style>
-  <w:style w:type="character" w:customStyle="1" w:styleId="TitelZchn">
-    <w:name w:val="Titel Zchn"/>
-    <w:basedOn w:val="Absatz-Standardschriftart"/>
-    <w:link w:val="Titel"/>
+  <w:style w:type="character" w:customStyle="1" w:styleId="TitreCar">
+    <w:name w:val="Titre Car"/>
+    <w:basedOn w:val="Policepardfaut"/>
+    <w:link w:val="Titre"/>
     <w:uiPriority w:val="10"/>
     <w:rsid w:val="00175E35"/>
     <w:rPr>
@@ -3860,10 +3826,10 @@
       <w:lang w:eastAsia="fr-FR"/>
     </w:rPr>
   </w:style>
-  <w:style w:type="character" w:customStyle="1" w:styleId="berschrift1Zchn">
-    <w:name w:val="Überschrift 1 Zchn"/>
-    <w:basedOn w:val="Absatz-Standardschriftart"/>
-    <w:link w:val="berschrift1"/>
+  <w:style w:type="character" w:customStyle="1" w:styleId="Titre1Car">
+    <w:name w:val="Titre 1 Car"/>
+    <w:basedOn w:val="Policepardfaut"/>
+    <w:link w:val="Titre1"/>
     <w:uiPriority w:val="9"/>
     <w:rsid w:val="00175E35"/>
     <w:rPr>
@@ -3874,10 +3840,10 @@
       <w:lang w:val="en-GB"/>
     </w:rPr>
   </w:style>
-  <w:style w:type="paragraph" w:styleId="Inhaltsverzeichnisberschrift">
+  <w:style w:type="paragraph" w:styleId="En-ttedetabledesmatires">
     <w:name w:val="TOC Heading"/>
-    <w:basedOn w:val="berschrift1"/>
-    <w:next w:val="Standard"/>
+    <w:basedOn w:val="Titre1"/>
+    <w:next w:val="Normal"/>
     <w:uiPriority w:val="39"/>
     <w:unhideWhenUsed/>
     <w:qFormat/>
@@ -3889,10 +3855,10 @@
       <w:lang w:val="fr-FR" w:eastAsia="fr-FR"/>
     </w:rPr>
   </w:style>
-  <w:style w:type="paragraph" w:styleId="Verzeichnis1">
+  <w:style w:type="paragraph" w:styleId="TM1">
     <w:name w:val="toc 1"/>
-    <w:basedOn w:val="Standard"/>
-    <w:next w:val="Standard"/>
+    <w:basedOn w:val="Normal"/>
+    <w:next w:val="Normal"/>
     <w:autoRedefine/>
     <w:uiPriority w:val="39"/>
     <w:unhideWhenUsed/>
@@ -3901,10 +3867,10 @@
       <w:spacing w:after="100"/>
     </w:pPr>
   </w:style>
-  <w:style w:type="character" w:customStyle="1" w:styleId="berschrift2Zchn">
-    <w:name w:val="Überschrift 2 Zchn"/>
-    <w:basedOn w:val="Absatz-Standardschriftart"/>
-    <w:link w:val="berschrift2"/>
+  <w:style w:type="character" w:customStyle="1" w:styleId="Titre2Car">
+    <w:name w:val="Titre 2 Car"/>
+    <w:basedOn w:val="Policepardfaut"/>
+    <w:link w:val="Titre2"/>
     <w:uiPriority w:val="9"/>
     <w:rsid w:val="00E46885"/>
     <w:rPr>
@@ -3915,10 +3881,10 @@
       <w:lang w:val="en-GB"/>
     </w:rPr>
   </w:style>
-  <w:style w:type="paragraph" w:styleId="Kopfzeile">
+  <w:style w:type="paragraph" w:styleId="En-tte">
     <w:name w:val="header"/>
-    <w:basedOn w:val="Standard"/>
-    <w:link w:val="KopfzeileZchn"/>
+    <w:basedOn w:val="Normal"/>
+    <w:link w:val="En-tteCar"/>
     <w:uiPriority w:val="99"/>
     <w:unhideWhenUsed/>
     <w:rsid w:val="006A0BB9"/>
@@ -3930,20 +3896,20 @@
       <w:spacing w:after="0" w:line="240" w:lineRule="auto"/>
     </w:pPr>
   </w:style>
-  <w:style w:type="character" w:customStyle="1" w:styleId="KopfzeileZchn">
-    <w:name w:val="Kopfzeile Zchn"/>
-    <w:basedOn w:val="Absatz-Standardschriftart"/>
-    <w:link w:val="Kopfzeile"/>
+  <w:style w:type="character" w:customStyle="1" w:styleId="En-tteCar">
+    <w:name w:val="En-tête Car"/>
+    <w:basedOn w:val="Policepardfaut"/>
+    <w:link w:val="En-tte"/>
     <w:uiPriority w:val="99"/>
     <w:rsid w:val="006A0BB9"/>
     <w:rPr>
       <w:lang w:val="en-GB"/>
     </w:rPr>
   </w:style>
-  <w:style w:type="paragraph" w:styleId="Fuzeile">
+  <w:style w:type="paragraph" w:styleId="Pieddepage">
     <w:name w:val="footer"/>
-    <w:basedOn w:val="Standard"/>
-    <w:link w:val="FuzeileZchn"/>
+    <w:basedOn w:val="Normal"/>
+    <w:link w:val="PieddepageCar"/>
     <w:uiPriority w:val="99"/>
     <w:unhideWhenUsed/>
     <w:rsid w:val="006A0BB9"/>
@@ -3955,20 +3921,20 @@
       <w:spacing w:after="0" w:line="240" w:lineRule="auto"/>
     </w:pPr>
   </w:style>
-  <w:style w:type="character" w:customStyle="1" w:styleId="FuzeileZchn">
-    <w:name w:val="Fußzeile Zchn"/>
-    <w:basedOn w:val="Absatz-Standardschriftart"/>
-    <w:link w:val="Fuzeile"/>
+  <w:style w:type="character" w:customStyle="1" w:styleId="PieddepageCar">
+    <w:name w:val="Pied de page Car"/>
+    <w:basedOn w:val="Policepardfaut"/>
+    <w:link w:val="Pieddepage"/>
     <w:uiPriority w:val="99"/>
     <w:rsid w:val="006A0BB9"/>
     <w:rPr>
       <w:lang w:val="en-GB"/>
     </w:rPr>
   </w:style>
-  <w:style w:type="paragraph" w:styleId="Verzeichnis2">
+  <w:style w:type="paragraph" w:styleId="TM2">
     <w:name w:val="toc 2"/>
-    <w:basedOn w:val="Standard"/>
-    <w:next w:val="Standard"/>
+    <w:basedOn w:val="Normal"/>
+    <w:next w:val="Normal"/>
     <w:autoRedefine/>
     <w:uiPriority w:val="39"/>
     <w:unhideWhenUsed/>
@@ -4270,7 +4236,7 @@
   <a:extraClrSchemeLst/>
   <a:extLst>
     <a:ext uri="{05A4C25C-085E-4340-85A3-A5531E510DB2}">
-      <thm15:themeFamily xmlns:thm15="http://schemas.microsoft.com/office/thememl/2012/main" name="Office Theme" id="{62F939B6-93AF-4DB8-9C6B-D6C7DFDC589F}" vid="{4A3C46E8-61CC-4603-A589-7422A47A8E4A}"/>
+      <thm15:themeFamily xmlns:thm15="http://schemas.microsoft.com/office/thememl/2012/main" xmlns="" name="Office Theme" id="{62F939B6-93AF-4DB8-9C6B-D6C7DFDC589F}" vid="{4A3C46E8-61CC-4603-A589-7422A47A8E4A}"/>
     </a:ext>
   </a:extLst>
 </a:theme>

</xml_diff>

<commit_message>
Code fini et rapport presque fini
</commit_message>
<xml_diff>
--- a/Devoir2/GILLET_HERKENS_Devoir 2.docx
+++ b/Devoir2/GILLET_HERKENS_Devoir 2.docx
@@ -1324,12 +1324,20 @@
           <w:lang w:val="fr-FR"/>
         </w:rPr>
       </w:pPr>
-      <w:r>
+    </w:p>
+    <w:p>
+      <w:pPr>
         <w:rPr>
           <w:color w:val="FF0000"/>
           <w:lang w:val="fr-FR"/>
         </w:rPr>
-        <w:t>Explication protection contre essais répétés login/mdp</w:t>
+      </w:pPr>
+      <w:r>
+        <w:rPr>
+          <w:color w:val="FF0000"/>
+          <w:lang w:val="fr-FR"/>
+        </w:rPr>
+        <w:t xml:space="preserve">Pour empêcher une attaque par la force brute (essayer toutes les combinaisons de mots de passe/login 1 par 1), on a implémenté une variable dans la session qui s’incrémente à chaque fois que l’on se trompe dans un login/mot de passe et qui une fois 5 essais atteint va bloquer la page login et demander de contacter l’hôte du serveur pour qu’il débloque ce token, ou demander d’attendre que la session expire d’elle-même. </w:t>
       </w:r>
     </w:p>
     <w:p>
@@ -1414,6 +1422,13 @@
     <w:p>
       <w:pPr>
         <w:rPr>
+          <w:lang w:val="fr-FR"/>
+        </w:rPr>
+      </w:pPr>
+    </w:p>
+    <w:p>
+      <w:pPr>
+        <w:rPr>
           <w:color w:val="FF0000"/>
           <w:lang w:val="fr-FR"/>
         </w:rPr>
@@ -1423,15 +1438,36 @@
           <w:color w:val="FF0000"/>
           <w:lang w:val="fr-FR"/>
         </w:rPr>
-        <w:t>Explications htaccess,htpassword,hasher les mots de passe</w:t>
-      </w:r>
-    </w:p>
-    <w:p>
-      <w:pPr>
-        <w:rPr>
-          <w:lang w:val="fr-FR"/>
-        </w:rPr>
-      </w:pPr>
+        <w:t>Pour plus de sécurité, nous aurions du faire en sorte que les mots de passe soient hashés dans les tables sql pour éviter qu’ils soient lus en clair dans le php, et avec des fonctions php il est facile d’encoder ou décoder des textes avec un pattern généré, mais nous manquons de temps et l’implémentation dans phpmyadmin n’est pas simple une fois l’application déjà bien aboutie.</w:t>
+      </w:r>
+    </w:p>
+    <w:p>
+      <w:pPr>
+        <w:rPr>
+          <w:color w:val="FF0000"/>
+          <w:lang w:val="fr-FR"/>
+        </w:rPr>
+      </w:pPr>
+      <w:r>
+        <w:rPr>
+          <w:color w:val="FF0000"/>
+          <w:lang w:val="fr-FR"/>
+        </w:rPr>
+        <w:t>Explications htaccess,htpassword,</w:t>
+      </w:r>
+    </w:p>
+    <w:p>
+      <w:pPr>
+        <w:rPr>
+          <w:lang w:val="fr-FR"/>
+        </w:rPr>
+      </w:pPr>
+      <w:r>
+        <w:rPr>
+          <w:lang w:val="fr-FR"/>
+        </w:rPr>
+        <w:t xml:space="preserve"> </w:t>
+      </w:r>
     </w:p>
     <w:p>
       <w:pPr>
@@ -1463,7 +1499,35 @@
         <w:rPr>
           <w:lang w:val="fr-FR"/>
         </w:rPr>
-        <w:t>Pour éviter qu’un simple accès au fichier config.ini soit réalisé depuis le navigateur, celui-ci à été remplacé par un fichier config.php qui permet de récolter les mêmes identifiants de la base de donnée mais sans risquer qu’ils soient visible car ce composant est très sensible (phpmyadmin), nous avons donc aussi changé le mot de passe de la base de donnée.</w:t>
+        <w:t>Pour éviter qu’un simple accès au fichier config.ini soit réalisé depuis le navigateur, celui-ci à été remplacé par un fichier config.php qui permet de récolter les mêmes identifiants de la base de donnée mais sans risquer qu’ils soient visible car ce composant est très sensible (phpmyadmin), nous avons donc aussi changé le mo</w:t>
+      </w:r>
+      <w:r>
+        <w:rPr>
+          <w:lang w:val="fr-FR"/>
+        </w:rPr>
+        <w:t>t de passe de la base de donnée (</w:t>
+      </w:r>
+      <w:r>
+        <w:rPr>
+          <w:color w:val="FF0000"/>
+          <w:lang w:val="fr-FR"/>
+        </w:rPr>
+        <w:t>cf les remarques pour faire marcher l’application)</w:t>
+      </w:r>
+    </w:p>
+    <w:p>
+      <w:pPr>
+        <w:rPr>
+          <w:color w:val="FF0000"/>
+          <w:lang w:val="fr-FR"/>
+        </w:rPr>
+      </w:pPr>
+      <w:r>
+        <w:rPr>
+          <w:color w:val="FF0000"/>
+          <w:lang w:val="fr-FR"/>
+        </w:rPr>
+        <w:t>De plus, on crée un fichier .htaccess qui bloque tout accès aux fichiers config depuis le navigateur, si un utilisateur vient a taper devoir2/config, il ne pourra pas voir ce que le fichier contient.</w:t>
       </w:r>
     </w:p>
     <w:p>
@@ -1478,6 +1542,15 @@
     <w:p>
       <w:pPr>
         <w:rPr>
+          <w:sz w:val="40"/>
+          <w:szCs w:val="40"/>
+          <w:lang w:val="fr-FR"/>
+        </w:rPr>
+      </w:pPr>
+    </w:p>
+    <w:p>
+      <w:pPr>
+        <w:rPr>
           <w:lang w:val="fr-FR"/>
         </w:rPr>
       </w:pPr>
@@ -1593,7 +1666,23 @@
         <w:rPr>
           <w:lang w:val="fr-FR"/>
         </w:rPr>
+        <w:lastRenderedPageBreak/>
         <w:t>-Si vous utilisez un compte employé il sera indiqué que vous avez accès aux fiches clients, autrement il n’est rien indiqué</w:t>
+      </w:r>
+    </w:p>
+    <w:p>
+      <w:pPr>
+        <w:rPr>
+          <w:color w:val="FF0000"/>
+          <w:lang w:val="fr-FR"/>
+        </w:rPr>
+      </w:pPr>
+      <w:r>
+        <w:rPr>
+          <w:color w:val="FF0000"/>
+          <w:lang w:val="fr-FR"/>
+        </w:rPr>
+        <w:t>-Faire attention au mot de passe du serveur php dans wamp car nous l’avons modifié pour plus de sécurité vis-à-vis de phpmyadmin, le mot de passe le voici : 4AfYkjmjPHxtF9en ,généré automatiquement et hashé par le phpmyadmin.</w:t>
       </w:r>
     </w:p>
     <w:p>
@@ -1618,6 +1707,160 @@
     </w:p>
     <w:p>
       <w:pPr>
+        <w:rPr>
+          <w:sz w:val="40"/>
+          <w:szCs w:val="40"/>
+          <w:lang w:val="fr-FR"/>
+        </w:rPr>
+      </w:pPr>
+    </w:p>
+    <w:p>
+      <w:pPr>
+        <w:pStyle w:val="Paragraphedeliste"/>
+        <w:ind w:left="1440"/>
+        <w:rPr>
+          <w:sz w:val="40"/>
+          <w:szCs w:val="40"/>
+          <w:lang w:val="fr-FR"/>
+        </w:rPr>
+      </w:pPr>
+    </w:p>
+    <w:p>
+      <w:pPr>
+        <w:pStyle w:val="Paragraphedeliste"/>
+        <w:ind w:left="1440"/>
+        <w:rPr>
+          <w:sz w:val="40"/>
+          <w:szCs w:val="40"/>
+          <w:lang w:val="fr-FR"/>
+        </w:rPr>
+      </w:pPr>
+    </w:p>
+    <w:p>
+      <w:pPr>
+        <w:pStyle w:val="Paragraphedeliste"/>
+        <w:ind w:left="1440"/>
+        <w:rPr>
+          <w:sz w:val="40"/>
+          <w:szCs w:val="40"/>
+          <w:lang w:val="fr-FR"/>
+        </w:rPr>
+      </w:pPr>
+    </w:p>
+    <w:p>
+      <w:pPr>
+        <w:pStyle w:val="Paragraphedeliste"/>
+        <w:ind w:left="1440"/>
+        <w:rPr>
+          <w:sz w:val="40"/>
+          <w:szCs w:val="40"/>
+          <w:lang w:val="fr-FR"/>
+        </w:rPr>
+      </w:pPr>
+    </w:p>
+    <w:p>
+      <w:pPr>
+        <w:pStyle w:val="Paragraphedeliste"/>
+        <w:ind w:left="1440"/>
+        <w:rPr>
+          <w:sz w:val="40"/>
+          <w:szCs w:val="40"/>
+          <w:lang w:val="fr-FR"/>
+        </w:rPr>
+      </w:pPr>
+    </w:p>
+    <w:p>
+      <w:pPr>
+        <w:pStyle w:val="Paragraphedeliste"/>
+        <w:ind w:left="1440"/>
+        <w:rPr>
+          <w:sz w:val="40"/>
+          <w:szCs w:val="40"/>
+          <w:lang w:val="fr-FR"/>
+        </w:rPr>
+      </w:pPr>
+    </w:p>
+    <w:p>
+      <w:pPr>
+        <w:pStyle w:val="Paragraphedeliste"/>
+        <w:ind w:left="1440"/>
+        <w:rPr>
+          <w:sz w:val="40"/>
+          <w:szCs w:val="40"/>
+          <w:lang w:val="fr-FR"/>
+        </w:rPr>
+      </w:pPr>
+    </w:p>
+    <w:p>
+      <w:pPr>
+        <w:pStyle w:val="Paragraphedeliste"/>
+        <w:ind w:left="1440"/>
+        <w:rPr>
+          <w:sz w:val="40"/>
+          <w:szCs w:val="40"/>
+          <w:lang w:val="fr-FR"/>
+        </w:rPr>
+      </w:pPr>
+    </w:p>
+    <w:p>
+      <w:pPr>
+        <w:pStyle w:val="Paragraphedeliste"/>
+        <w:ind w:left="1440"/>
+        <w:rPr>
+          <w:sz w:val="40"/>
+          <w:szCs w:val="40"/>
+          <w:lang w:val="fr-FR"/>
+        </w:rPr>
+      </w:pPr>
+    </w:p>
+    <w:p>
+      <w:pPr>
+        <w:pStyle w:val="Paragraphedeliste"/>
+        <w:ind w:left="1440"/>
+        <w:rPr>
+          <w:sz w:val="40"/>
+          <w:szCs w:val="40"/>
+          <w:lang w:val="fr-FR"/>
+        </w:rPr>
+      </w:pPr>
+    </w:p>
+    <w:p>
+      <w:pPr>
+        <w:pStyle w:val="Paragraphedeliste"/>
+        <w:ind w:left="1440"/>
+        <w:rPr>
+          <w:sz w:val="40"/>
+          <w:szCs w:val="40"/>
+          <w:lang w:val="fr-FR"/>
+        </w:rPr>
+      </w:pPr>
+    </w:p>
+    <w:p>
+      <w:pPr>
+        <w:pStyle w:val="Paragraphedeliste"/>
+        <w:ind w:left="1440"/>
+        <w:rPr>
+          <w:sz w:val="40"/>
+          <w:szCs w:val="40"/>
+          <w:lang w:val="fr-FR"/>
+        </w:rPr>
+      </w:pPr>
+    </w:p>
+    <w:p>
+      <w:pPr>
+        <w:pStyle w:val="Paragraphedeliste"/>
+        <w:ind w:left="1440"/>
+        <w:rPr>
+          <w:sz w:val="40"/>
+          <w:szCs w:val="40"/>
+          <w:lang w:val="fr-FR"/>
+        </w:rPr>
+      </w:pPr>
+    </w:p>
+    <w:p>
+      <w:pPr>
+        <w:pStyle w:val="Paragraphedeliste"/>
+        <w:ind w:left="1440"/>
         <w:rPr>
           <w:sz w:val="40"/>
           <w:szCs w:val="40"/>
@@ -2710,7 +2953,7 @@
               <w:noProof/>
               <w:lang w:val="de-DE"/>
             </w:rPr>
-            <w:t>3</w:t>
+            <w:t>6</w:t>
           </w:r>
         </w:fldSimple>
       </w:p>

</xml_diff>